<commit_message>
Final Document For Submission Changing Log Level Back to Debug
</commit_message>
<xml_diff>
--- a/resources/ProjectReport.docx
+++ b/resources/ProjectReport.docx
@@ -13,7 +13,10 @@
           <w:szCs w:val="28"/>
         </w:rPr>
       </w:pPr>
-      <w:r>
+    </w:p>
+    <w:p>
+      <w:pPr>
+        <w:jc w:val="center"/>
         <w:rPr>
           <w:rFonts w:cs="Calibri"/>
           <w:b/>
@@ -21,12 +24,10 @@
           <w:sz w:val="28"/>
           <w:szCs w:val="28"/>
         </w:rPr>
-        <w:t>Project LifeStream</w:t>
-      </w:r>
-    </w:p>
-    <w:p>
-      <w:pPr>
-        <w:spacing w:line="240" w:lineRule="auto"/>
+      </w:pPr>
+    </w:p>
+    <w:p>
+      <w:pPr>
         <w:jc w:val="center"/>
         <w:rPr>
           <w:rFonts w:cs="Calibri"/>
@@ -44,12 +45,195 @@
           <w:sz w:val="28"/>
           <w:szCs w:val="28"/>
         </w:rPr>
+        <w:t>San Jose State University</w:t>
+      </w:r>
+    </w:p>
+    <w:p>
+      <w:pPr>
+        <w:jc w:val="center"/>
+        <w:rPr>
+          <w:rFonts w:cs="Calibri"/>
+          <w:b/>
+          <w:bCs/>
+          <w:sz w:val="28"/>
+          <w:szCs w:val="28"/>
+        </w:rPr>
+      </w:pPr>
+      <w:r>
+        <w:rPr>
+          <w:rFonts w:cs="Calibri"/>
+          <w:b/>
+          <w:bCs/>
+          <w:sz w:val="28"/>
+          <w:szCs w:val="28"/>
+        </w:rPr>
+        <w:t>CMPE-277</w:t>
+      </w:r>
+    </w:p>
+    <w:p>
+      <w:pPr>
+        <w:jc w:val="center"/>
+        <w:rPr>
+          <w:rFonts w:cs="Calibri"/>
+          <w:b/>
+          <w:bCs/>
+          <w:sz w:val="28"/>
+          <w:szCs w:val="28"/>
+        </w:rPr>
+      </w:pPr>
+    </w:p>
+    <w:p>
+      <w:pPr>
+        <w:jc w:val="center"/>
+        <w:rPr>
+          <w:rFonts w:cs="Calibri"/>
+          <w:b/>
+          <w:bCs/>
+          <w:sz w:val="28"/>
+          <w:szCs w:val="28"/>
+        </w:rPr>
+      </w:pPr>
+    </w:p>
+    <w:p>
+      <w:pPr>
+        <w:jc w:val="center"/>
+        <w:rPr>
+          <w:rFonts w:cs="Calibri"/>
+          <w:b/>
+          <w:bCs/>
+          <w:sz w:val="28"/>
+          <w:szCs w:val="28"/>
+        </w:rPr>
+      </w:pPr>
+    </w:p>
+    <w:p>
+      <w:pPr>
+        <w:jc w:val="center"/>
+        <w:rPr>
+          <w:rFonts w:cs="Calibri"/>
+          <w:b/>
+          <w:bCs/>
+          <w:sz w:val="28"/>
+          <w:szCs w:val="28"/>
+        </w:rPr>
+      </w:pPr>
+      <w:r>
+        <w:rPr>
+          <w:rFonts w:cs="Calibri"/>
+          <w:b/>
+          <w:bCs/>
+          <w:sz w:val="28"/>
+          <w:szCs w:val="28"/>
+        </w:rPr>
+        <w:t>Project</w:t>
+      </w:r>
+      <w:r>
+        <w:rPr>
+          <w:rFonts w:cs="Calibri"/>
+          <w:b/>
+          <w:bCs/>
+          <w:sz w:val="28"/>
+          <w:szCs w:val="28"/>
+        </w:rPr>
+        <w:t>-1</w:t>
+      </w:r>
+      <w:bookmarkStart w:id="0" w:name="_GoBack"/>
+      <w:bookmarkEnd w:id="0"/>
+      <w:r>
+        <w:rPr>
+          <w:rFonts w:cs="Calibri"/>
+          <w:b/>
+          <w:bCs/>
+          <w:sz w:val="28"/>
+          <w:szCs w:val="28"/>
+        </w:rPr>
+        <w:t>:</w:t>
+      </w:r>
+      <w:r>
+        <w:rPr>
+          <w:rFonts w:cs="Calibri"/>
+          <w:b/>
+          <w:bCs/>
+          <w:sz w:val="28"/>
+          <w:szCs w:val="28"/>
+        </w:rPr>
+        <w:t xml:space="preserve"> LifeStream</w:t>
+      </w:r>
+    </w:p>
+    <w:p>
+      <w:pPr>
+        <w:jc w:val="center"/>
+        <w:rPr>
+          <w:rFonts w:cs="Calibri"/>
+          <w:b/>
+          <w:bCs/>
+          <w:sz w:val="28"/>
+          <w:szCs w:val="28"/>
+        </w:rPr>
+      </w:pPr>
+    </w:p>
+    <w:p>
+      <w:pPr>
+        <w:jc w:val="center"/>
+        <w:rPr>
+          <w:rFonts w:cs="Calibri"/>
+          <w:b/>
+          <w:bCs/>
+          <w:sz w:val="28"/>
+          <w:szCs w:val="28"/>
+        </w:rPr>
+      </w:pPr>
+    </w:p>
+    <w:p>
+      <w:pPr>
+        <w:jc w:val="center"/>
+        <w:rPr>
+          <w:rFonts w:cs="Calibri"/>
+          <w:b/>
+          <w:bCs/>
+          <w:sz w:val="28"/>
+          <w:szCs w:val="28"/>
+        </w:rPr>
+      </w:pPr>
+    </w:p>
+    <w:p>
+      <w:pPr>
+        <w:jc w:val="center"/>
+        <w:rPr>
+          <w:rFonts w:cs="Calibri"/>
+          <w:b/>
+          <w:bCs/>
+          <w:sz w:val="28"/>
+          <w:szCs w:val="28"/>
+        </w:rPr>
+      </w:pPr>
+    </w:p>
+    <w:p>
+      <w:pPr>
+        <w:spacing w:line="240" w:lineRule="auto"/>
+        <w:jc w:val="center"/>
+        <w:rPr>
+          <w:rFonts w:cs="Calibri"/>
+          <w:b/>
+          <w:bCs/>
+          <w:sz w:val="28"/>
+          <w:szCs w:val="28"/>
+        </w:rPr>
+      </w:pPr>
+      <w:r>
+        <w:rPr>
+          <w:rFonts w:cs="Calibri"/>
+          <w:b/>
+          <w:bCs/>
+          <w:sz w:val="28"/>
+          <w:szCs w:val="28"/>
+        </w:rPr>
         <w:t>Team</w:t>
       </w:r>
     </w:p>
     <w:p>
       <w:pPr>
-        <w:pStyle w:val="NoSpacing"/>
+        <w:spacing w:line="240" w:lineRule="auto"/>
         <w:jc w:val="center"/>
         <w:rPr>
           <w:rFonts w:cs="Calibri"/>
@@ -57,6 +241,16 @@
           <w:szCs w:val="24"/>
         </w:rPr>
       </w:pPr>
+      <w:r>
+        <w:rPr>
+          <w:rFonts w:cs="Calibri"/>
+          <w:b/>
+          <w:bCs/>
+          <w:sz w:val="28"/>
+          <w:szCs w:val="28"/>
+        </w:rPr>
+        <w:br/>
+      </w:r>
       <w:r>
         <w:rPr>
           <w:rFonts w:cs="Calibri"/>
@@ -87,7 +281,7 @@
     </w:p>
     <w:p>
       <w:pPr>
-        <w:pStyle w:val="NoSpacing"/>
+        <w:spacing w:line="240" w:lineRule="auto"/>
         <w:jc w:val="center"/>
         <w:rPr>
           <w:rFonts w:cs="Calibri"/>
@@ -125,7 +319,7 @@
     </w:p>
     <w:p>
       <w:pPr>
-        <w:pStyle w:val="NoSpacing"/>
+        <w:spacing w:line="240" w:lineRule="auto"/>
         <w:jc w:val="center"/>
         <w:rPr>
           <w:rFonts w:cs="Calibri"/>
@@ -179,7 +373,7 @@
     </w:p>
     <w:p>
       <w:pPr>
-        <w:pStyle w:val="NoSpacing"/>
+        <w:spacing w:line="240" w:lineRule="auto"/>
         <w:jc w:val="center"/>
         <w:rPr>
           <w:rFonts w:cs="Calibri"/>
@@ -193,7 +387,23 @@
           <w:sz w:val="24"/>
           <w:szCs w:val="24"/>
         </w:rPr>
-        <w:t>Sugandhi Sharma(</w:t>
+        <w:t xml:space="preserve">Sugandhi </w:t>
+      </w:r>
+      <w:r>
+        <w:rPr>
+          <w:rFonts w:cs="Calibri"/>
+          <w:sz w:val="24"/>
+          <w:szCs w:val="24"/>
+        </w:rPr>
+        <w:t>Sugandhi</w:t>
+      </w:r>
+      <w:r>
+        <w:rPr>
+          <w:rFonts w:cs="Calibri"/>
+          <w:sz w:val="24"/>
+          <w:szCs w:val="24"/>
+        </w:rPr>
+        <w:t>(</w:t>
       </w:r>
       <w:hyperlink r:id="rId13" w:history="1">
         <w:r>
@@ -213,6 +423,23 @@
           <w:szCs w:val="24"/>
         </w:rPr>
         <w:t>)</w:t>
+      </w:r>
+    </w:p>
+    <w:p>
+      <w:pPr>
+        <w:rPr>
+          <w:rFonts w:cs="Calibri"/>
+          <w:sz w:val="24"/>
+          <w:szCs w:val="24"/>
+        </w:rPr>
+      </w:pPr>
+      <w:r>
+        <w:rPr>
+          <w:rFonts w:cs="Calibri"/>
+          <w:sz w:val="24"/>
+          <w:szCs w:val="24"/>
+        </w:rPr>
+        <w:br w:type="page"/>
       </w:r>
     </w:p>
     <w:sdt>
@@ -261,9 +488,8 @@
             <w:rPr>
               <w:rFonts w:asciiTheme="minorHAnsi" w:eastAsiaTheme="minorEastAsia" w:hAnsiTheme="minorHAnsi" w:cstheme="minorBidi"/>
               <w:noProof/>
-              <w:sz w:val="24"/>
-              <w:szCs w:val="24"/>
-              <w:lang w:val="en-US" w:eastAsia="ja-JP" w:bidi="ar-SA"/>
+              <w:szCs w:val="22"/>
+              <w:lang w:val="en-US" w:eastAsia="en-US" w:bidi="ar-SA"/>
             </w:rPr>
           </w:pPr>
           <w:r>
@@ -275,53 +501,64 @@
           <w:r>
             <w:fldChar w:fldCharType="separate"/>
           </w:r>
-          <w:r>
-            <w:rPr>
-              <w:noProof/>
-            </w:rPr>
-            <w:t>Abstract</w:t>
-          </w:r>
-          <w:r>
-            <w:rPr>
-              <w:noProof/>
-            </w:rPr>
-            <w:tab/>
-          </w:r>
-          <w:r>
-            <w:rPr>
-              <w:noProof/>
-            </w:rPr>
-            <w:fldChar w:fldCharType="begin"/>
-          </w:r>
-          <w:r>
-            <w:rPr>
-              <w:noProof/>
-            </w:rPr>
-            <w:instrText xml:space="preserve"> PAGEREF _Toc226285073 \h </w:instrText>
-          </w:r>
-          <w:r>
-            <w:rPr>
-              <w:noProof/>
-            </w:rPr>
-          </w:r>
-          <w:r>
-            <w:rPr>
-              <w:noProof/>
-            </w:rPr>
-            <w:fldChar w:fldCharType="separate"/>
-          </w:r>
-          <w:r>
-            <w:rPr>
-              <w:noProof/>
-            </w:rPr>
-            <w:t>1</w:t>
-          </w:r>
-          <w:r>
-            <w:rPr>
-              <w:noProof/>
-            </w:rPr>
-            <w:fldChar w:fldCharType="end"/>
-          </w:r>
+          <w:hyperlink w:anchor="_Toc352767811" w:history="1">
+            <w:r>
+              <w:rPr>
+                <w:rStyle w:val="Hyperlink"/>
+                <w:noProof/>
+                <w:lang w:bidi="en-US"/>
+              </w:rPr>
+              <w:t>Abstract</w:t>
+            </w:r>
+            <w:r>
+              <w:rPr>
+                <w:noProof/>
+                <w:webHidden/>
+              </w:rPr>
+              <w:tab/>
+            </w:r>
+            <w:r>
+              <w:rPr>
+                <w:noProof/>
+                <w:webHidden/>
+              </w:rPr>
+              <w:fldChar w:fldCharType="begin"/>
+            </w:r>
+            <w:r>
+              <w:rPr>
+                <w:noProof/>
+                <w:webHidden/>
+              </w:rPr>
+              <w:instrText xml:space="preserve"> PAGEREF _Toc352767811 \h </w:instrText>
+            </w:r>
+            <w:r>
+              <w:rPr>
+                <w:noProof/>
+                <w:webHidden/>
+              </w:rPr>
+            </w:r>
+            <w:r>
+              <w:rPr>
+                <w:noProof/>
+                <w:webHidden/>
+              </w:rPr>
+              <w:fldChar w:fldCharType="separate"/>
+            </w:r>
+            <w:r>
+              <w:rPr>
+                <w:noProof/>
+                <w:webHidden/>
+              </w:rPr>
+              <w:t>1</w:t>
+            </w:r>
+            <w:r>
+              <w:rPr>
+                <w:noProof/>
+                <w:webHidden/>
+              </w:rPr>
+              <w:fldChar w:fldCharType="end"/>
+            </w:r>
+          </w:hyperlink>
         </w:p>
         <w:p>
           <w:pPr>
@@ -332,58 +569,68 @@
             <w:rPr>
               <w:rFonts w:asciiTheme="minorHAnsi" w:eastAsiaTheme="minorEastAsia" w:hAnsiTheme="minorHAnsi" w:cstheme="minorBidi"/>
               <w:noProof/>
-              <w:sz w:val="24"/>
-              <w:szCs w:val="24"/>
-              <w:lang w:val="en-US" w:eastAsia="ja-JP" w:bidi="ar-SA"/>
+              <w:szCs w:val="22"/>
+              <w:lang w:val="en-US" w:eastAsia="en-US" w:bidi="ar-SA"/>
             </w:rPr>
           </w:pPr>
-          <w:r>
-            <w:rPr>
-              <w:noProof/>
-            </w:rPr>
-            <w:t>Introduction</w:t>
-          </w:r>
-          <w:r>
-            <w:rPr>
-              <w:noProof/>
-            </w:rPr>
-            <w:tab/>
-          </w:r>
-          <w:r>
-            <w:rPr>
-              <w:noProof/>
-            </w:rPr>
-            <w:fldChar w:fldCharType="begin"/>
-          </w:r>
-          <w:r>
-            <w:rPr>
-              <w:noProof/>
-            </w:rPr>
-            <w:instrText xml:space="preserve"> PAGEREF _Toc226285074 \h </w:instrText>
-          </w:r>
-          <w:r>
-            <w:rPr>
-              <w:noProof/>
-            </w:rPr>
-          </w:r>
-          <w:r>
-            <w:rPr>
-              <w:noProof/>
-            </w:rPr>
-            <w:fldChar w:fldCharType="separate"/>
-          </w:r>
-          <w:r>
-            <w:rPr>
-              <w:noProof/>
-            </w:rPr>
-            <w:t>1</w:t>
-          </w:r>
-          <w:r>
-            <w:rPr>
-              <w:noProof/>
-            </w:rPr>
-            <w:fldChar w:fldCharType="end"/>
-          </w:r>
+          <w:hyperlink w:anchor="_Toc352767812" w:history="1">
+            <w:r>
+              <w:rPr>
+                <w:rStyle w:val="Hyperlink"/>
+                <w:noProof/>
+                <w:lang w:bidi="en-US"/>
+              </w:rPr>
+              <w:t>Introduction</w:t>
+            </w:r>
+            <w:r>
+              <w:rPr>
+                <w:noProof/>
+                <w:webHidden/>
+              </w:rPr>
+              <w:tab/>
+            </w:r>
+            <w:r>
+              <w:rPr>
+                <w:noProof/>
+                <w:webHidden/>
+              </w:rPr>
+              <w:fldChar w:fldCharType="begin"/>
+            </w:r>
+            <w:r>
+              <w:rPr>
+                <w:noProof/>
+                <w:webHidden/>
+              </w:rPr>
+              <w:instrText xml:space="preserve"> PAGEREF _Toc352767812 \h </w:instrText>
+            </w:r>
+            <w:r>
+              <w:rPr>
+                <w:noProof/>
+                <w:webHidden/>
+              </w:rPr>
+            </w:r>
+            <w:r>
+              <w:rPr>
+                <w:noProof/>
+                <w:webHidden/>
+              </w:rPr>
+              <w:fldChar w:fldCharType="separate"/>
+            </w:r>
+            <w:r>
+              <w:rPr>
+                <w:noProof/>
+                <w:webHidden/>
+              </w:rPr>
+              <w:t>1</w:t>
+            </w:r>
+            <w:r>
+              <w:rPr>
+                <w:noProof/>
+                <w:webHidden/>
+              </w:rPr>
+              <w:fldChar w:fldCharType="end"/>
+            </w:r>
+          </w:hyperlink>
         </w:p>
         <w:p>
           <w:pPr>
@@ -394,58 +641,68 @@
             <w:rPr>
               <w:rFonts w:asciiTheme="minorHAnsi" w:eastAsiaTheme="minorEastAsia" w:hAnsiTheme="minorHAnsi" w:cstheme="minorBidi"/>
               <w:noProof/>
-              <w:sz w:val="24"/>
-              <w:szCs w:val="24"/>
-              <w:lang w:val="en-US" w:eastAsia="ja-JP" w:bidi="ar-SA"/>
+              <w:szCs w:val="22"/>
+              <w:lang w:val="en-US" w:eastAsia="en-US" w:bidi="ar-SA"/>
             </w:rPr>
           </w:pPr>
-          <w:r>
-            <w:rPr>
-              <w:noProof/>
-            </w:rPr>
-            <w:t>Candidate Technologies</w:t>
-          </w:r>
-          <w:r>
-            <w:rPr>
-              <w:noProof/>
-            </w:rPr>
-            <w:tab/>
-          </w:r>
-          <w:r>
-            <w:rPr>
-              <w:noProof/>
-            </w:rPr>
-            <w:fldChar w:fldCharType="begin"/>
-          </w:r>
-          <w:r>
-            <w:rPr>
-              <w:noProof/>
-            </w:rPr>
-            <w:instrText xml:space="preserve"> PAGEREF _Toc226285075 \h </w:instrText>
-          </w:r>
-          <w:r>
-            <w:rPr>
-              <w:noProof/>
-            </w:rPr>
-          </w:r>
-          <w:r>
-            <w:rPr>
-              <w:noProof/>
-            </w:rPr>
-            <w:fldChar w:fldCharType="separate"/>
-          </w:r>
-          <w:r>
-            <w:rPr>
-              <w:noProof/>
-            </w:rPr>
-            <w:t>1</w:t>
-          </w:r>
-          <w:r>
-            <w:rPr>
-              <w:noProof/>
-            </w:rPr>
-            <w:fldChar w:fldCharType="end"/>
-          </w:r>
+          <w:hyperlink w:anchor="_Toc352767813" w:history="1">
+            <w:r>
+              <w:rPr>
+                <w:rStyle w:val="Hyperlink"/>
+                <w:noProof/>
+                <w:lang w:bidi="en-US"/>
+              </w:rPr>
+              <w:t>Candidate Technologies</w:t>
+            </w:r>
+            <w:r>
+              <w:rPr>
+                <w:noProof/>
+                <w:webHidden/>
+              </w:rPr>
+              <w:tab/>
+            </w:r>
+            <w:r>
+              <w:rPr>
+                <w:noProof/>
+                <w:webHidden/>
+              </w:rPr>
+              <w:fldChar w:fldCharType="begin"/>
+            </w:r>
+            <w:r>
+              <w:rPr>
+                <w:noProof/>
+                <w:webHidden/>
+              </w:rPr>
+              <w:instrText xml:space="preserve"> PAGEREF _Toc352767813 \h </w:instrText>
+            </w:r>
+            <w:r>
+              <w:rPr>
+                <w:noProof/>
+                <w:webHidden/>
+              </w:rPr>
+            </w:r>
+            <w:r>
+              <w:rPr>
+                <w:noProof/>
+                <w:webHidden/>
+              </w:rPr>
+              <w:fldChar w:fldCharType="separate"/>
+            </w:r>
+            <w:r>
+              <w:rPr>
+                <w:noProof/>
+                <w:webHidden/>
+              </w:rPr>
+              <w:t>1</w:t>
+            </w:r>
+            <w:r>
+              <w:rPr>
+                <w:noProof/>
+                <w:webHidden/>
+              </w:rPr>
+              <w:fldChar w:fldCharType="end"/>
+            </w:r>
+          </w:hyperlink>
         </w:p>
         <w:p>
           <w:pPr>
@@ -456,58 +713,68 @@
             <w:rPr>
               <w:rFonts w:asciiTheme="minorHAnsi" w:eastAsiaTheme="minorEastAsia" w:hAnsiTheme="minorHAnsi" w:cstheme="minorBidi"/>
               <w:noProof/>
-              <w:sz w:val="24"/>
-              <w:szCs w:val="24"/>
-              <w:lang w:val="en-US" w:eastAsia="ja-JP" w:bidi="ar-SA"/>
+              <w:szCs w:val="22"/>
+              <w:lang w:val="en-US" w:eastAsia="en-US" w:bidi="ar-SA"/>
             </w:rPr>
           </w:pPr>
-          <w:r>
-            <w:rPr>
-              <w:noProof/>
-            </w:rPr>
-            <w:t>Problem Statement Breakdown</w:t>
-          </w:r>
-          <w:r>
-            <w:rPr>
-              <w:noProof/>
-            </w:rPr>
-            <w:tab/>
-          </w:r>
-          <w:r>
-            <w:rPr>
-              <w:noProof/>
-            </w:rPr>
-            <w:fldChar w:fldCharType="begin"/>
-          </w:r>
-          <w:r>
-            <w:rPr>
-              <w:noProof/>
-            </w:rPr>
-            <w:instrText xml:space="preserve"> PAGEREF _Toc226285076 \h </w:instrText>
-          </w:r>
-          <w:r>
-            <w:rPr>
-              <w:noProof/>
-            </w:rPr>
-          </w:r>
-          <w:r>
-            <w:rPr>
-              <w:noProof/>
-            </w:rPr>
-            <w:fldChar w:fldCharType="separate"/>
-          </w:r>
-          <w:r>
-            <w:rPr>
-              <w:noProof/>
-            </w:rPr>
-            <w:t>2</w:t>
-          </w:r>
-          <w:r>
-            <w:rPr>
-              <w:noProof/>
-            </w:rPr>
-            <w:fldChar w:fldCharType="end"/>
-          </w:r>
+          <w:hyperlink w:anchor="_Toc352767814" w:history="1">
+            <w:r>
+              <w:rPr>
+                <w:rStyle w:val="Hyperlink"/>
+                <w:noProof/>
+                <w:lang w:bidi="en-US"/>
+              </w:rPr>
+              <w:t>Problem Statement Breakdown</w:t>
+            </w:r>
+            <w:r>
+              <w:rPr>
+                <w:noProof/>
+                <w:webHidden/>
+              </w:rPr>
+              <w:tab/>
+            </w:r>
+            <w:r>
+              <w:rPr>
+                <w:noProof/>
+                <w:webHidden/>
+              </w:rPr>
+              <w:fldChar w:fldCharType="begin"/>
+            </w:r>
+            <w:r>
+              <w:rPr>
+                <w:noProof/>
+                <w:webHidden/>
+              </w:rPr>
+              <w:instrText xml:space="preserve"> PAGEREF _Toc352767814 \h </w:instrText>
+            </w:r>
+            <w:r>
+              <w:rPr>
+                <w:noProof/>
+                <w:webHidden/>
+              </w:rPr>
+            </w:r>
+            <w:r>
+              <w:rPr>
+                <w:noProof/>
+                <w:webHidden/>
+              </w:rPr>
+              <w:fldChar w:fldCharType="separate"/>
+            </w:r>
+            <w:r>
+              <w:rPr>
+                <w:noProof/>
+                <w:webHidden/>
+              </w:rPr>
+              <w:t>2</w:t>
+            </w:r>
+            <w:r>
+              <w:rPr>
+                <w:noProof/>
+                <w:webHidden/>
+              </w:rPr>
+              <w:fldChar w:fldCharType="end"/>
+            </w:r>
+          </w:hyperlink>
         </w:p>
         <w:p>
           <w:pPr>
@@ -518,58 +785,68 @@
             <w:rPr>
               <w:rFonts w:asciiTheme="minorHAnsi" w:eastAsiaTheme="minorEastAsia" w:hAnsiTheme="minorHAnsi" w:cstheme="minorBidi"/>
               <w:noProof/>
-              <w:sz w:val="24"/>
-              <w:szCs w:val="24"/>
-              <w:lang w:val="en-US" w:eastAsia="ja-JP" w:bidi="ar-SA"/>
+              <w:szCs w:val="22"/>
+              <w:lang w:val="en-US" w:eastAsia="en-US" w:bidi="ar-SA"/>
             </w:rPr>
           </w:pPr>
-          <w:r>
-            <w:rPr>
-              <w:noProof/>
-            </w:rPr>
-            <w:t>Design</w:t>
-          </w:r>
-          <w:r>
-            <w:rPr>
-              <w:noProof/>
-            </w:rPr>
-            <w:tab/>
-          </w:r>
-          <w:r>
-            <w:rPr>
-              <w:noProof/>
-            </w:rPr>
-            <w:fldChar w:fldCharType="begin"/>
-          </w:r>
-          <w:r>
-            <w:rPr>
-              <w:noProof/>
-            </w:rPr>
-            <w:instrText xml:space="preserve"> PAGEREF _Toc226285077 \h </w:instrText>
-          </w:r>
-          <w:r>
-            <w:rPr>
-              <w:noProof/>
-            </w:rPr>
-          </w:r>
-          <w:r>
-            <w:rPr>
-              <w:noProof/>
-            </w:rPr>
-            <w:fldChar w:fldCharType="separate"/>
-          </w:r>
-          <w:r>
-            <w:rPr>
-              <w:noProof/>
-            </w:rPr>
-            <w:t>2</w:t>
-          </w:r>
-          <w:r>
-            <w:rPr>
-              <w:noProof/>
-            </w:rPr>
-            <w:fldChar w:fldCharType="end"/>
-          </w:r>
+          <w:hyperlink w:anchor="_Toc352767815" w:history="1">
+            <w:r>
+              <w:rPr>
+                <w:rStyle w:val="Hyperlink"/>
+                <w:noProof/>
+                <w:lang w:bidi="en-US"/>
+              </w:rPr>
+              <w:t>Design</w:t>
+            </w:r>
+            <w:r>
+              <w:rPr>
+                <w:noProof/>
+                <w:webHidden/>
+              </w:rPr>
+              <w:tab/>
+            </w:r>
+            <w:r>
+              <w:rPr>
+                <w:noProof/>
+                <w:webHidden/>
+              </w:rPr>
+              <w:fldChar w:fldCharType="begin"/>
+            </w:r>
+            <w:r>
+              <w:rPr>
+                <w:noProof/>
+                <w:webHidden/>
+              </w:rPr>
+              <w:instrText xml:space="preserve"> PAGEREF _Toc352767815 \h </w:instrText>
+            </w:r>
+            <w:r>
+              <w:rPr>
+                <w:noProof/>
+                <w:webHidden/>
+              </w:rPr>
+            </w:r>
+            <w:r>
+              <w:rPr>
+                <w:noProof/>
+                <w:webHidden/>
+              </w:rPr>
+              <w:fldChar w:fldCharType="separate"/>
+            </w:r>
+            <w:r>
+              <w:rPr>
+                <w:noProof/>
+                <w:webHidden/>
+              </w:rPr>
+              <w:t>2</w:t>
+            </w:r>
+            <w:r>
+              <w:rPr>
+                <w:noProof/>
+                <w:webHidden/>
+              </w:rPr>
+              <w:fldChar w:fldCharType="end"/>
+            </w:r>
+          </w:hyperlink>
         </w:p>
         <w:p>
           <w:pPr>
@@ -580,58 +857,68 @@
             <w:rPr>
               <w:rFonts w:asciiTheme="minorHAnsi" w:eastAsiaTheme="minorEastAsia" w:hAnsiTheme="minorHAnsi" w:cstheme="minorBidi"/>
               <w:noProof/>
-              <w:sz w:val="24"/>
-              <w:szCs w:val="24"/>
-              <w:lang w:val="en-US" w:eastAsia="ja-JP" w:bidi="ar-SA"/>
+              <w:szCs w:val="22"/>
+              <w:lang w:val="en-US" w:eastAsia="en-US" w:bidi="ar-SA"/>
             </w:rPr>
           </w:pPr>
-          <w:r>
-            <w:rPr>
-              <w:noProof/>
-            </w:rPr>
-            <w:t>System Components</w:t>
-          </w:r>
-          <w:r>
-            <w:rPr>
-              <w:noProof/>
-            </w:rPr>
-            <w:tab/>
-          </w:r>
-          <w:r>
-            <w:rPr>
-              <w:noProof/>
-            </w:rPr>
-            <w:fldChar w:fldCharType="begin"/>
-          </w:r>
-          <w:r>
-            <w:rPr>
-              <w:noProof/>
-            </w:rPr>
-            <w:instrText xml:space="preserve"> PAGEREF _Toc226285078 \h </w:instrText>
-          </w:r>
-          <w:r>
-            <w:rPr>
-              <w:noProof/>
-            </w:rPr>
-          </w:r>
-          <w:r>
-            <w:rPr>
-              <w:noProof/>
-            </w:rPr>
-            <w:fldChar w:fldCharType="separate"/>
-          </w:r>
-          <w:r>
-            <w:rPr>
-              <w:noProof/>
-            </w:rPr>
-            <w:t>3</w:t>
-          </w:r>
-          <w:r>
-            <w:rPr>
-              <w:noProof/>
-            </w:rPr>
-            <w:fldChar w:fldCharType="end"/>
-          </w:r>
+          <w:hyperlink w:anchor="_Toc352767816" w:history="1">
+            <w:r>
+              <w:rPr>
+                <w:rStyle w:val="Hyperlink"/>
+                <w:noProof/>
+                <w:lang w:bidi="en-US"/>
+              </w:rPr>
+              <w:t>System Components</w:t>
+            </w:r>
+            <w:r>
+              <w:rPr>
+                <w:noProof/>
+                <w:webHidden/>
+              </w:rPr>
+              <w:tab/>
+            </w:r>
+            <w:r>
+              <w:rPr>
+                <w:noProof/>
+                <w:webHidden/>
+              </w:rPr>
+              <w:fldChar w:fldCharType="begin"/>
+            </w:r>
+            <w:r>
+              <w:rPr>
+                <w:noProof/>
+                <w:webHidden/>
+              </w:rPr>
+              <w:instrText xml:space="preserve"> PAGEREF _Toc352767816 \h </w:instrText>
+            </w:r>
+            <w:r>
+              <w:rPr>
+                <w:noProof/>
+                <w:webHidden/>
+              </w:rPr>
+            </w:r>
+            <w:r>
+              <w:rPr>
+                <w:noProof/>
+                <w:webHidden/>
+              </w:rPr>
+              <w:fldChar w:fldCharType="separate"/>
+            </w:r>
+            <w:r>
+              <w:rPr>
+                <w:noProof/>
+                <w:webHidden/>
+              </w:rPr>
+              <w:t>3</w:t>
+            </w:r>
+            <w:r>
+              <w:rPr>
+                <w:noProof/>
+                <w:webHidden/>
+              </w:rPr>
+              <w:fldChar w:fldCharType="end"/>
+            </w:r>
+          </w:hyperlink>
         </w:p>
         <w:p>
           <w:pPr>
@@ -642,58 +929,67 @@
             <w:rPr>
               <w:rFonts w:asciiTheme="minorHAnsi" w:eastAsiaTheme="minorEastAsia" w:hAnsiTheme="minorHAnsi" w:cstheme="minorBidi"/>
               <w:noProof/>
-              <w:sz w:val="24"/>
-              <w:szCs w:val="24"/>
-              <w:lang w:val="en-US" w:eastAsia="ja-JP" w:bidi="ar-SA"/>
+              <w:szCs w:val="22"/>
+              <w:lang w:val="en-US" w:eastAsia="en-US" w:bidi="ar-SA"/>
             </w:rPr>
           </w:pPr>
-          <w:r>
-            <w:rPr>
-              <w:noProof/>
-            </w:rPr>
-            <w:t>Multi Server Start Up</w:t>
-          </w:r>
-          <w:r>
-            <w:rPr>
-              <w:noProof/>
-            </w:rPr>
-            <w:tab/>
-          </w:r>
-          <w:r>
-            <w:rPr>
-              <w:noProof/>
-            </w:rPr>
-            <w:fldChar w:fldCharType="begin"/>
-          </w:r>
-          <w:r>
-            <w:rPr>
-              <w:noProof/>
-            </w:rPr>
-            <w:instrText xml:space="preserve"> PAGEREF _Toc226285079 \h </w:instrText>
-          </w:r>
-          <w:r>
-            <w:rPr>
-              <w:noProof/>
-            </w:rPr>
-          </w:r>
-          <w:r>
-            <w:rPr>
-              <w:noProof/>
-            </w:rPr>
-            <w:fldChar w:fldCharType="separate"/>
-          </w:r>
-          <w:r>
-            <w:rPr>
-              <w:noProof/>
-            </w:rPr>
-            <w:t>3</w:t>
-          </w:r>
-          <w:r>
-            <w:rPr>
-              <w:noProof/>
-            </w:rPr>
-            <w:fldChar w:fldCharType="end"/>
-          </w:r>
+          <w:hyperlink w:anchor="_Toc352767817" w:history="1">
+            <w:r>
+              <w:rPr>
+                <w:rStyle w:val="Hyperlink"/>
+                <w:noProof/>
+              </w:rPr>
+              <w:t>Multi Server Start Up</w:t>
+            </w:r>
+            <w:r>
+              <w:rPr>
+                <w:noProof/>
+                <w:webHidden/>
+              </w:rPr>
+              <w:tab/>
+            </w:r>
+            <w:r>
+              <w:rPr>
+                <w:noProof/>
+                <w:webHidden/>
+              </w:rPr>
+              <w:fldChar w:fldCharType="begin"/>
+            </w:r>
+            <w:r>
+              <w:rPr>
+                <w:noProof/>
+                <w:webHidden/>
+              </w:rPr>
+              <w:instrText xml:space="preserve"> PAGEREF _Toc352767817 \h </w:instrText>
+            </w:r>
+            <w:r>
+              <w:rPr>
+                <w:noProof/>
+                <w:webHidden/>
+              </w:rPr>
+            </w:r>
+            <w:r>
+              <w:rPr>
+                <w:noProof/>
+                <w:webHidden/>
+              </w:rPr>
+              <w:fldChar w:fldCharType="separate"/>
+            </w:r>
+            <w:r>
+              <w:rPr>
+                <w:noProof/>
+                <w:webHidden/>
+              </w:rPr>
+              <w:t>3</w:t>
+            </w:r>
+            <w:r>
+              <w:rPr>
+                <w:noProof/>
+                <w:webHidden/>
+              </w:rPr>
+              <w:fldChar w:fldCharType="end"/>
+            </w:r>
+          </w:hyperlink>
         </w:p>
         <w:p>
           <w:pPr>
@@ -704,58 +1000,67 @@
             <w:rPr>
               <w:rFonts w:asciiTheme="minorHAnsi" w:eastAsiaTheme="minorEastAsia" w:hAnsiTheme="minorHAnsi" w:cstheme="minorBidi"/>
               <w:noProof/>
-              <w:sz w:val="24"/>
-              <w:szCs w:val="24"/>
-              <w:lang w:val="en-US" w:eastAsia="ja-JP" w:bidi="ar-SA"/>
+              <w:szCs w:val="22"/>
+              <w:lang w:val="en-US" w:eastAsia="en-US" w:bidi="ar-SA"/>
             </w:rPr>
           </w:pPr>
-          <w:r>
-            <w:rPr>
-              <w:noProof/>
-            </w:rPr>
-            <w:t>Configuration File</w:t>
-          </w:r>
-          <w:r>
-            <w:rPr>
-              <w:noProof/>
-            </w:rPr>
-            <w:tab/>
-          </w:r>
-          <w:r>
-            <w:rPr>
-              <w:noProof/>
-            </w:rPr>
-            <w:fldChar w:fldCharType="begin"/>
-          </w:r>
-          <w:r>
-            <w:rPr>
-              <w:noProof/>
-            </w:rPr>
-            <w:instrText xml:space="preserve"> PAGEREF _Toc226285080 \h </w:instrText>
-          </w:r>
-          <w:r>
-            <w:rPr>
-              <w:noProof/>
-            </w:rPr>
-          </w:r>
-          <w:r>
-            <w:rPr>
-              <w:noProof/>
-            </w:rPr>
-            <w:fldChar w:fldCharType="separate"/>
-          </w:r>
-          <w:r>
-            <w:rPr>
-              <w:noProof/>
-            </w:rPr>
-            <w:t>3</w:t>
-          </w:r>
-          <w:r>
-            <w:rPr>
-              <w:noProof/>
-            </w:rPr>
-            <w:fldChar w:fldCharType="end"/>
-          </w:r>
+          <w:hyperlink w:anchor="_Toc352767818" w:history="1">
+            <w:r>
+              <w:rPr>
+                <w:rStyle w:val="Hyperlink"/>
+                <w:noProof/>
+              </w:rPr>
+              <w:t>Configuration File</w:t>
+            </w:r>
+            <w:r>
+              <w:rPr>
+                <w:noProof/>
+                <w:webHidden/>
+              </w:rPr>
+              <w:tab/>
+            </w:r>
+            <w:r>
+              <w:rPr>
+                <w:noProof/>
+                <w:webHidden/>
+              </w:rPr>
+              <w:fldChar w:fldCharType="begin"/>
+            </w:r>
+            <w:r>
+              <w:rPr>
+                <w:noProof/>
+                <w:webHidden/>
+              </w:rPr>
+              <w:instrText xml:space="preserve"> PAGEREF _Toc352767818 \h </w:instrText>
+            </w:r>
+            <w:r>
+              <w:rPr>
+                <w:noProof/>
+                <w:webHidden/>
+              </w:rPr>
+            </w:r>
+            <w:r>
+              <w:rPr>
+                <w:noProof/>
+                <w:webHidden/>
+              </w:rPr>
+              <w:fldChar w:fldCharType="separate"/>
+            </w:r>
+            <w:r>
+              <w:rPr>
+                <w:noProof/>
+                <w:webHidden/>
+              </w:rPr>
+              <w:t>3</w:t>
+            </w:r>
+            <w:r>
+              <w:rPr>
+                <w:noProof/>
+                <w:webHidden/>
+              </w:rPr>
+              <w:fldChar w:fldCharType="end"/>
+            </w:r>
+          </w:hyperlink>
         </w:p>
         <w:p>
           <w:pPr>
@@ -766,58 +1071,67 @@
             <w:rPr>
               <w:rFonts w:asciiTheme="minorHAnsi" w:eastAsiaTheme="minorEastAsia" w:hAnsiTheme="minorHAnsi" w:cstheme="minorBidi"/>
               <w:noProof/>
-              <w:sz w:val="24"/>
-              <w:szCs w:val="24"/>
-              <w:lang w:val="en-US" w:eastAsia="ja-JP" w:bidi="ar-SA"/>
+              <w:szCs w:val="22"/>
+              <w:lang w:val="en-US" w:eastAsia="en-US" w:bidi="ar-SA"/>
             </w:rPr>
           </w:pPr>
-          <w:r>
-            <w:rPr>
-              <w:noProof/>
-            </w:rPr>
-            <w:t>Health Monitor</w:t>
-          </w:r>
-          <w:r>
-            <w:rPr>
-              <w:noProof/>
-            </w:rPr>
-            <w:tab/>
-          </w:r>
-          <w:r>
-            <w:rPr>
-              <w:noProof/>
-            </w:rPr>
-            <w:fldChar w:fldCharType="begin"/>
-          </w:r>
-          <w:r>
-            <w:rPr>
-              <w:noProof/>
-            </w:rPr>
-            <w:instrText xml:space="preserve"> PAGEREF _Toc226285081 \h </w:instrText>
-          </w:r>
-          <w:r>
-            <w:rPr>
-              <w:noProof/>
-            </w:rPr>
-          </w:r>
-          <w:r>
-            <w:rPr>
-              <w:noProof/>
-            </w:rPr>
-            <w:fldChar w:fldCharType="separate"/>
-          </w:r>
-          <w:r>
-            <w:rPr>
-              <w:noProof/>
-            </w:rPr>
-            <w:t>4</w:t>
-          </w:r>
-          <w:r>
-            <w:rPr>
-              <w:noProof/>
-            </w:rPr>
-            <w:fldChar w:fldCharType="end"/>
-          </w:r>
+          <w:hyperlink w:anchor="_Toc352767819" w:history="1">
+            <w:r>
+              <w:rPr>
+                <w:rStyle w:val="Hyperlink"/>
+                <w:noProof/>
+              </w:rPr>
+              <w:t>Health Monitor</w:t>
+            </w:r>
+            <w:r>
+              <w:rPr>
+                <w:noProof/>
+                <w:webHidden/>
+              </w:rPr>
+              <w:tab/>
+            </w:r>
+            <w:r>
+              <w:rPr>
+                <w:noProof/>
+                <w:webHidden/>
+              </w:rPr>
+              <w:fldChar w:fldCharType="begin"/>
+            </w:r>
+            <w:r>
+              <w:rPr>
+                <w:noProof/>
+                <w:webHidden/>
+              </w:rPr>
+              <w:instrText xml:space="preserve"> PAGEREF _Toc352767819 \h </w:instrText>
+            </w:r>
+            <w:r>
+              <w:rPr>
+                <w:noProof/>
+                <w:webHidden/>
+              </w:rPr>
+            </w:r>
+            <w:r>
+              <w:rPr>
+                <w:noProof/>
+                <w:webHidden/>
+              </w:rPr>
+              <w:fldChar w:fldCharType="separate"/>
+            </w:r>
+            <w:r>
+              <w:rPr>
+                <w:noProof/>
+                <w:webHidden/>
+              </w:rPr>
+              <w:t>4</w:t>
+            </w:r>
+            <w:r>
+              <w:rPr>
+                <w:noProof/>
+                <w:webHidden/>
+              </w:rPr>
+              <w:fldChar w:fldCharType="end"/>
+            </w:r>
+          </w:hyperlink>
         </w:p>
         <w:p>
           <w:pPr>
@@ -828,58 +1142,67 @@
             <w:rPr>
               <w:rFonts w:asciiTheme="minorHAnsi" w:eastAsiaTheme="minorEastAsia" w:hAnsiTheme="minorHAnsi" w:cstheme="minorBidi"/>
               <w:noProof/>
-              <w:sz w:val="24"/>
-              <w:szCs w:val="24"/>
-              <w:lang w:val="en-US" w:eastAsia="ja-JP" w:bidi="ar-SA"/>
+              <w:szCs w:val="22"/>
+              <w:lang w:val="en-US" w:eastAsia="en-US" w:bidi="ar-SA"/>
             </w:rPr>
           </w:pPr>
-          <w:r>
-            <w:rPr>
-              <w:noProof/>
-            </w:rPr>
-            <w:t>Message Routing</w:t>
-          </w:r>
-          <w:r>
-            <w:rPr>
-              <w:noProof/>
-            </w:rPr>
-            <w:tab/>
-          </w:r>
-          <w:r>
-            <w:rPr>
-              <w:noProof/>
-            </w:rPr>
-            <w:fldChar w:fldCharType="begin"/>
-          </w:r>
-          <w:r>
-            <w:rPr>
-              <w:noProof/>
-            </w:rPr>
-            <w:instrText xml:space="preserve"> PAGEREF _Toc226285082 \h </w:instrText>
-          </w:r>
-          <w:r>
-            <w:rPr>
-              <w:noProof/>
-            </w:rPr>
-          </w:r>
-          <w:r>
-            <w:rPr>
-              <w:noProof/>
-            </w:rPr>
-            <w:fldChar w:fldCharType="separate"/>
-          </w:r>
-          <w:r>
-            <w:rPr>
-              <w:noProof/>
-            </w:rPr>
-            <w:t>4</w:t>
-          </w:r>
-          <w:r>
-            <w:rPr>
-              <w:noProof/>
-            </w:rPr>
-            <w:fldChar w:fldCharType="end"/>
-          </w:r>
+          <w:hyperlink w:anchor="_Toc352767820" w:history="1">
+            <w:r>
+              <w:rPr>
+                <w:rStyle w:val="Hyperlink"/>
+                <w:noProof/>
+              </w:rPr>
+              <w:t>Message Routing</w:t>
+            </w:r>
+            <w:r>
+              <w:rPr>
+                <w:noProof/>
+                <w:webHidden/>
+              </w:rPr>
+              <w:tab/>
+            </w:r>
+            <w:r>
+              <w:rPr>
+                <w:noProof/>
+                <w:webHidden/>
+              </w:rPr>
+              <w:fldChar w:fldCharType="begin"/>
+            </w:r>
+            <w:r>
+              <w:rPr>
+                <w:noProof/>
+                <w:webHidden/>
+              </w:rPr>
+              <w:instrText xml:space="preserve"> PAGEREF _Toc352767820 \h </w:instrText>
+            </w:r>
+            <w:r>
+              <w:rPr>
+                <w:noProof/>
+                <w:webHidden/>
+              </w:rPr>
+            </w:r>
+            <w:r>
+              <w:rPr>
+                <w:noProof/>
+                <w:webHidden/>
+              </w:rPr>
+              <w:fldChar w:fldCharType="separate"/>
+            </w:r>
+            <w:r>
+              <w:rPr>
+                <w:noProof/>
+                <w:webHidden/>
+              </w:rPr>
+              <w:t>4</w:t>
+            </w:r>
+            <w:r>
+              <w:rPr>
+                <w:noProof/>
+                <w:webHidden/>
+              </w:rPr>
+              <w:fldChar w:fldCharType="end"/>
+            </w:r>
+          </w:hyperlink>
         </w:p>
         <w:p>
           <w:pPr>
@@ -890,58 +1213,67 @@
             <w:rPr>
               <w:rFonts w:asciiTheme="minorHAnsi" w:eastAsiaTheme="minorEastAsia" w:hAnsiTheme="minorHAnsi" w:cstheme="minorBidi"/>
               <w:noProof/>
-              <w:sz w:val="24"/>
-              <w:szCs w:val="24"/>
-              <w:lang w:val="en-US" w:eastAsia="ja-JP" w:bidi="ar-SA"/>
+              <w:szCs w:val="22"/>
+              <w:lang w:val="en-US" w:eastAsia="en-US" w:bidi="ar-SA"/>
             </w:rPr>
           </w:pPr>
-          <w:r>
-            <w:rPr>
-              <w:noProof/>
-            </w:rPr>
-            <w:t>Event Driven Communication</w:t>
-          </w:r>
-          <w:r>
-            <w:rPr>
-              <w:noProof/>
-            </w:rPr>
-            <w:tab/>
-          </w:r>
-          <w:r>
-            <w:rPr>
-              <w:noProof/>
-            </w:rPr>
-            <w:fldChar w:fldCharType="begin"/>
-          </w:r>
-          <w:r>
-            <w:rPr>
-              <w:noProof/>
-            </w:rPr>
-            <w:instrText xml:space="preserve"> PAGEREF _Toc226285083 \h </w:instrText>
-          </w:r>
-          <w:r>
-            <w:rPr>
-              <w:noProof/>
-            </w:rPr>
-          </w:r>
-          <w:r>
-            <w:rPr>
-              <w:noProof/>
-            </w:rPr>
-            <w:fldChar w:fldCharType="separate"/>
-          </w:r>
-          <w:r>
-            <w:rPr>
-              <w:noProof/>
-            </w:rPr>
-            <w:t>5</w:t>
-          </w:r>
-          <w:r>
-            <w:rPr>
-              <w:noProof/>
-            </w:rPr>
-            <w:fldChar w:fldCharType="end"/>
-          </w:r>
+          <w:hyperlink w:anchor="_Toc352767821" w:history="1">
+            <w:r>
+              <w:rPr>
+                <w:rStyle w:val="Hyperlink"/>
+                <w:noProof/>
+              </w:rPr>
+              <w:t>Event Driven Communication and Asynchronous Message handling</w:t>
+            </w:r>
+            <w:r>
+              <w:rPr>
+                <w:noProof/>
+                <w:webHidden/>
+              </w:rPr>
+              <w:tab/>
+            </w:r>
+            <w:r>
+              <w:rPr>
+                <w:noProof/>
+                <w:webHidden/>
+              </w:rPr>
+              <w:fldChar w:fldCharType="begin"/>
+            </w:r>
+            <w:r>
+              <w:rPr>
+                <w:noProof/>
+                <w:webHidden/>
+              </w:rPr>
+              <w:instrText xml:space="preserve"> PAGEREF _Toc352767821 \h </w:instrText>
+            </w:r>
+            <w:r>
+              <w:rPr>
+                <w:noProof/>
+                <w:webHidden/>
+              </w:rPr>
+            </w:r>
+            <w:r>
+              <w:rPr>
+                <w:noProof/>
+                <w:webHidden/>
+              </w:rPr>
+              <w:fldChar w:fldCharType="separate"/>
+            </w:r>
+            <w:r>
+              <w:rPr>
+                <w:noProof/>
+                <w:webHidden/>
+              </w:rPr>
+              <w:t>5</w:t>
+            </w:r>
+            <w:r>
+              <w:rPr>
+                <w:noProof/>
+                <w:webHidden/>
+              </w:rPr>
+              <w:fldChar w:fldCharType="end"/>
+            </w:r>
+          </w:hyperlink>
         </w:p>
         <w:p>
           <w:pPr>
@@ -952,58 +1284,67 @@
             <w:rPr>
               <w:rFonts w:asciiTheme="minorHAnsi" w:eastAsiaTheme="minorEastAsia" w:hAnsiTheme="minorHAnsi" w:cstheme="minorBidi"/>
               <w:noProof/>
-              <w:sz w:val="24"/>
-              <w:szCs w:val="24"/>
-              <w:lang w:val="en-US" w:eastAsia="ja-JP" w:bidi="ar-SA"/>
+              <w:szCs w:val="22"/>
+              <w:lang w:val="en-US" w:eastAsia="en-US" w:bidi="ar-SA"/>
             </w:rPr>
           </w:pPr>
-          <w:r>
-            <w:rPr>
-              <w:noProof/>
-            </w:rPr>
-            <w:t>Proactor Design</w:t>
-          </w:r>
-          <w:r>
-            <w:rPr>
-              <w:noProof/>
-            </w:rPr>
-            <w:tab/>
-          </w:r>
-          <w:r>
-            <w:rPr>
-              <w:noProof/>
-            </w:rPr>
-            <w:fldChar w:fldCharType="begin"/>
-          </w:r>
-          <w:r>
-            <w:rPr>
-              <w:noProof/>
-            </w:rPr>
-            <w:instrText xml:space="preserve"> PAGEREF _Toc226285084 \h </w:instrText>
-          </w:r>
-          <w:r>
-            <w:rPr>
-              <w:noProof/>
-            </w:rPr>
-          </w:r>
-          <w:r>
-            <w:rPr>
-              <w:noProof/>
-            </w:rPr>
-            <w:fldChar w:fldCharType="separate"/>
-          </w:r>
-          <w:r>
-            <w:rPr>
-              <w:noProof/>
-            </w:rPr>
-            <w:t>5</w:t>
-          </w:r>
-          <w:r>
-            <w:rPr>
-              <w:noProof/>
-            </w:rPr>
-            <w:fldChar w:fldCharType="end"/>
-          </w:r>
+          <w:hyperlink w:anchor="_Toc352767822" w:history="1">
+            <w:r>
+              <w:rPr>
+                <w:rStyle w:val="Hyperlink"/>
+                <w:noProof/>
+              </w:rPr>
+              <w:t>Geo Spatial Data Handling</w:t>
+            </w:r>
+            <w:r>
+              <w:rPr>
+                <w:noProof/>
+                <w:webHidden/>
+              </w:rPr>
+              <w:tab/>
+            </w:r>
+            <w:r>
+              <w:rPr>
+                <w:noProof/>
+                <w:webHidden/>
+              </w:rPr>
+              <w:fldChar w:fldCharType="begin"/>
+            </w:r>
+            <w:r>
+              <w:rPr>
+                <w:noProof/>
+                <w:webHidden/>
+              </w:rPr>
+              <w:instrText xml:space="preserve"> PAGEREF _Toc352767822 \h </w:instrText>
+            </w:r>
+            <w:r>
+              <w:rPr>
+                <w:noProof/>
+                <w:webHidden/>
+              </w:rPr>
+            </w:r>
+            <w:r>
+              <w:rPr>
+                <w:noProof/>
+                <w:webHidden/>
+              </w:rPr>
+              <w:fldChar w:fldCharType="separate"/>
+            </w:r>
+            <w:r>
+              <w:rPr>
+                <w:noProof/>
+                <w:webHidden/>
+              </w:rPr>
+              <w:t>6</w:t>
+            </w:r>
+            <w:r>
+              <w:rPr>
+                <w:noProof/>
+                <w:webHidden/>
+              </w:rPr>
+              <w:fldChar w:fldCharType="end"/>
+            </w:r>
+          </w:hyperlink>
         </w:p>
         <w:p>
           <w:pPr>
@@ -1014,58 +1355,67 @@
             <w:rPr>
               <w:rFonts w:asciiTheme="minorHAnsi" w:eastAsiaTheme="minorEastAsia" w:hAnsiTheme="minorHAnsi" w:cstheme="minorBidi"/>
               <w:noProof/>
-              <w:sz w:val="24"/>
-              <w:szCs w:val="24"/>
-              <w:lang w:val="en-US" w:eastAsia="ja-JP" w:bidi="ar-SA"/>
+              <w:szCs w:val="22"/>
+              <w:lang w:val="en-US" w:eastAsia="en-US" w:bidi="ar-SA"/>
             </w:rPr>
           </w:pPr>
-          <w:r>
-            <w:rPr>
-              <w:noProof/>
-            </w:rPr>
-            <w:t>Geo Spatial Data Handling</w:t>
-          </w:r>
-          <w:r>
-            <w:rPr>
-              <w:noProof/>
-            </w:rPr>
-            <w:tab/>
-          </w:r>
-          <w:r>
-            <w:rPr>
-              <w:noProof/>
-            </w:rPr>
-            <w:fldChar w:fldCharType="begin"/>
-          </w:r>
-          <w:r>
-            <w:rPr>
-              <w:noProof/>
-            </w:rPr>
-            <w:instrText xml:space="preserve"> PAGEREF _Toc226285085 \h </w:instrText>
-          </w:r>
-          <w:r>
-            <w:rPr>
-              <w:noProof/>
-            </w:rPr>
-          </w:r>
-          <w:r>
-            <w:rPr>
-              <w:noProof/>
-            </w:rPr>
-            <w:fldChar w:fldCharType="separate"/>
-          </w:r>
-          <w:r>
-            <w:rPr>
-              <w:noProof/>
-            </w:rPr>
-            <w:t>5</w:t>
-          </w:r>
-          <w:r>
-            <w:rPr>
-              <w:noProof/>
-            </w:rPr>
-            <w:fldChar w:fldCharType="end"/>
-          </w:r>
+          <w:hyperlink w:anchor="_Toc352767823" w:history="1">
+            <w:r>
+              <w:rPr>
+                <w:rStyle w:val="Hyperlink"/>
+                <w:noProof/>
+              </w:rPr>
+              <w:t>Proto File</w:t>
+            </w:r>
+            <w:r>
+              <w:rPr>
+                <w:noProof/>
+                <w:webHidden/>
+              </w:rPr>
+              <w:tab/>
+            </w:r>
+            <w:r>
+              <w:rPr>
+                <w:noProof/>
+                <w:webHidden/>
+              </w:rPr>
+              <w:fldChar w:fldCharType="begin"/>
+            </w:r>
+            <w:r>
+              <w:rPr>
+                <w:noProof/>
+                <w:webHidden/>
+              </w:rPr>
+              <w:instrText xml:space="preserve"> PAGEREF _Toc352767823 \h </w:instrText>
+            </w:r>
+            <w:r>
+              <w:rPr>
+                <w:noProof/>
+                <w:webHidden/>
+              </w:rPr>
+            </w:r>
+            <w:r>
+              <w:rPr>
+                <w:noProof/>
+                <w:webHidden/>
+              </w:rPr>
+              <w:fldChar w:fldCharType="separate"/>
+            </w:r>
+            <w:r>
+              <w:rPr>
+                <w:noProof/>
+                <w:webHidden/>
+              </w:rPr>
+              <w:t>6</w:t>
+            </w:r>
+            <w:r>
+              <w:rPr>
+                <w:noProof/>
+                <w:webHidden/>
+              </w:rPr>
+              <w:fldChar w:fldCharType="end"/>
+            </w:r>
+          </w:hyperlink>
         </w:p>
         <w:p>
           <w:pPr>
@@ -1076,58 +1426,67 @@
             <w:rPr>
               <w:rFonts w:asciiTheme="minorHAnsi" w:eastAsiaTheme="minorEastAsia" w:hAnsiTheme="minorHAnsi" w:cstheme="minorBidi"/>
               <w:noProof/>
-              <w:sz w:val="24"/>
-              <w:szCs w:val="24"/>
-              <w:lang w:val="en-US" w:eastAsia="ja-JP" w:bidi="ar-SA"/>
+              <w:szCs w:val="22"/>
+              <w:lang w:val="en-US" w:eastAsia="en-US" w:bidi="ar-SA"/>
             </w:rPr>
           </w:pPr>
-          <w:r>
-            <w:rPr>
-              <w:noProof/>
-            </w:rPr>
-            <w:t>Proto File</w:t>
-          </w:r>
-          <w:r>
-            <w:rPr>
-              <w:noProof/>
-            </w:rPr>
-            <w:tab/>
-          </w:r>
-          <w:r>
-            <w:rPr>
-              <w:noProof/>
-            </w:rPr>
-            <w:fldChar w:fldCharType="begin"/>
-          </w:r>
-          <w:r>
-            <w:rPr>
-              <w:noProof/>
-            </w:rPr>
-            <w:instrText xml:space="preserve"> PAGEREF _Toc226285086 \h </w:instrText>
-          </w:r>
-          <w:r>
-            <w:rPr>
-              <w:noProof/>
-            </w:rPr>
-          </w:r>
-          <w:r>
-            <w:rPr>
-              <w:noProof/>
-            </w:rPr>
-            <w:fldChar w:fldCharType="separate"/>
-          </w:r>
-          <w:r>
-            <w:rPr>
-              <w:noProof/>
-            </w:rPr>
-            <w:t>5</w:t>
-          </w:r>
-          <w:r>
-            <w:rPr>
-              <w:noProof/>
-            </w:rPr>
-            <w:fldChar w:fldCharType="end"/>
-          </w:r>
+          <w:hyperlink w:anchor="_Toc352767824" w:history="1">
+            <w:r>
+              <w:rPr>
+                <w:rStyle w:val="Hyperlink"/>
+                <w:noProof/>
+              </w:rPr>
+              <w:t>JPA</w:t>
+            </w:r>
+            <w:r>
+              <w:rPr>
+                <w:noProof/>
+                <w:webHidden/>
+              </w:rPr>
+              <w:tab/>
+            </w:r>
+            <w:r>
+              <w:rPr>
+                <w:noProof/>
+                <w:webHidden/>
+              </w:rPr>
+              <w:fldChar w:fldCharType="begin"/>
+            </w:r>
+            <w:r>
+              <w:rPr>
+                <w:noProof/>
+                <w:webHidden/>
+              </w:rPr>
+              <w:instrText xml:space="preserve"> PAGEREF _Toc352767824 \h </w:instrText>
+            </w:r>
+            <w:r>
+              <w:rPr>
+                <w:noProof/>
+                <w:webHidden/>
+              </w:rPr>
+            </w:r>
+            <w:r>
+              <w:rPr>
+                <w:noProof/>
+                <w:webHidden/>
+              </w:rPr>
+              <w:fldChar w:fldCharType="separate"/>
+            </w:r>
+            <w:r>
+              <w:rPr>
+                <w:noProof/>
+                <w:webHidden/>
+              </w:rPr>
+              <w:t>6</w:t>
+            </w:r>
+            <w:r>
+              <w:rPr>
+                <w:noProof/>
+                <w:webHidden/>
+              </w:rPr>
+              <w:fldChar w:fldCharType="end"/>
+            </w:r>
+          </w:hyperlink>
         </w:p>
         <w:p>
           <w:pPr>
@@ -1138,58 +1497,139 @@
             <w:rPr>
               <w:rFonts w:asciiTheme="minorHAnsi" w:eastAsiaTheme="minorEastAsia" w:hAnsiTheme="minorHAnsi" w:cstheme="minorBidi"/>
               <w:noProof/>
-              <w:sz w:val="24"/>
-              <w:szCs w:val="24"/>
-              <w:lang w:val="en-US" w:eastAsia="ja-JP" w:bidi="ar-SA"/>
+              <w:szCs w:val="22"/>
+              <w:lang w:val="en-US" w:eastAsia="en-US" w:bidi="ar-SA"/>
             </w:rPr>
           </w:pPr>
-          <w:r>
+          <w:hyperlink w:anchor="_Toc352767825" w:history="1">
+            <w:r>
+              <w:rPr>
+                <w:rStyle w:val="Hyperlink"/>
+                <w:noProof/>
+              </w:rPr>
+              <w:t>Clients</w:t>
+            </w:r>
+            <w:r>
+              <w:rPr>
+                <w:noProof/>
+                <w:webHidden/>
+              </w:rPr>
+              <w:tab/>
+            </w:r>
+            <w:r>
+              <w:rPr>
+                <w:noProof/>
+                <w:webHidden/>
+              </w:rPr>
+              <w:fldChar w:fldCharType="begin"/>
+            </w:r>
+            <w:r>
+              <w:rPr>
+                <w:noProof/>
+                <w:webHidden/>
+              </w:rPr>
+              <w:instrText xml:space="preserve"> PAGEREF _Toc352767825 \h </w:instrText>
+            </w:r>
+            <w:r>
+              <w:rPr>
+                <w:noProof/>
+                <w:webHidden/>
+              </w:rPr>
+            </w:r>
+            <w:r>
+              <w:rPr>
+                <w:noProof/>
+                <w:webHidden/>
+              </w:rPr>
+              <w:fldChar w:fldCharType="separate"/>
+            </w:r>
+            <w:r>
+              <w:rPr>
+                <w:noProof/>
+                <w:webHidden/>
+              </w:rPr>
+              <w:t>6</w:t>
+            </w:r>
+            <w:r>
+              <w:rPr>
+                <w:noProof/>
+                <w:webHidden/>
+              </w:rPr>
+              <w:fldChar w:fldCharType="end"/>
+            </w:r>
+          </w:hyperlink>
+        </w:p>
+        <w:p>
+          <w:pPr>
+            <w:pStyle w:val="TOC1"/>
+            <w:tabs>
+              <w:tab w:val="right" w:leader="dot" w:pos="9350"/>
+            </w:tabs>
             <w:rPr>
+              <w:rFonts w:asciiTheme="minorHAnsi" w:eastAsiaTheme="minorEastAsia" w:hAnsiTheme="minorHAnsi" w:cstheme="minorBidi"/>
               <w:noProof/>
+              <w:szCs w:val="22"/>
+              <w:lang w:val="en-US" w:eastAsia="en-US" w:bidi="ar-SA"/>
             </w:rPr>
-            <w:t>JPA</w:t>
-          </w:r>
-          <w:r>
-            <w:rPr>
-              <w:noProof/>
-            </w:rPr>
-            <w:tab/>
-          </w:r>
-          <w:r>
-            <w:rPr>
-              <w:noProof/>
-            </w:rPr>
-            <w:fldChar w:fldCharType="begin"/>
-          </w:r>
-          <w:r>
-            <w:rPr>
-              <w:noProof/>
-            </w:rPr>
-            <w:instrText xml:space="preserve"> PAGEREF _Toc226285087 \h </w:instrText>
-          </w:r>
-          <w:r>
-            <w:rPr>
-              <w:noProof/>
-            </w:rPr>
-          </w:r>
-          <w:r>
-            <w:rPr>
-              <w:noProof/>
-            </w:rPr>
-            <w:fldChar w:fldCharType="separate"/>
-          </w:r>
-          <w:r>
-            <w:rPr>
-              <w:noProof/>
-            </w:rPr>
-            <w:t>5</w:t>
-          </w:r>
-          <w:r>
-            <w:rPr>
-              <w:noProof/>
-            </w:rPr>
-            <w:fldChar w:fldCharType="end"/>
-          </w:r>
+          </w:pPr>
+          <w:hyperlink w:anchor="_Toc352767826" w:history="1">
+            <w:r>
+              <w:rPr>
+                <w:rStyle w:val="Hyperlink"/>
+                <w:noProof/>
+                <w:lang w:bidi="en-US"/>
+              </w:rPr>
+              <w:t>Limitations of Solution</w:t>
+            </w:r>
+            <w:r>
+              <w:rPr>
+                <w:noProof/>
+                <w:webHidden/>
+              </w:rPr>
+              <w:tab/>
+            </w:r>
+            <w:r>
+              <w:rPr>
+                <w:noProof/>
+                <w:webHidden/>
+              </w:rPr>
+              <w:fldChar w:fldCharType="begin"/>
+            </w:r>
+            <w:r>
+              <w:rPr>
+                <w:noProof/>
+                <w:webHidden/>
+              </w:rPr>
+              <w:instrText xml:space="preserve"> PAGEREF _Toc352767826 \h </w:instrText>
+            </w:r>
+            <w:r>
+              <w:rPr>
+                <w:noProof/>
+                <w:webHidden/>
+              </w:rPr>
+            </w:r>
+            <w:r>
+              <w:rPr>
+                <w:noProof/>
+                <w:webHidden/>
+              </w:rPr>
+              <w:fldChar w:fldCharType="separate"/>
+            </w:r>
+            <w:r>
+              <w:rPr>
+                <w:noProof/>
+                <w:webHidden/>
+              </w:rPr>
+              <w:t>6</w:t>
+            </w:r>
+            <w:r>
+              <w:rPr>
+                <w:noProof/>
+                <w:webHidden/>
+              </w:rPr>
+              <w:fldChar w:fldCharType="end"/>
+            </w:r>
+          </w:hyperlink>
         </w:p>
         <w:p>
           <w:pPr>
@@ -1200,58 +1640,67 @@
             <w:rPr>
               <w:rFonts w:asciiTheme="minorHAnsi" w:eastAsiaTheme="minorEastAsia" w:hAnsiTheme="minorHAnsi" w:cstheme="minorBidi"/>
               <w:noProof/>
-              <w:sz w:val="24"/>
-              <w:szCs w:val="24"/>
-              <w:lang w:val="en-US" w:eastAsia="ja-JP" w:bidi="ar-SA"/>
+              <w:szCs w:val="22"/>
+              <w:lang w:val="en-US" w:eastAsia="en-US" w:bidi="ar-SA"/>
             </w:rPr>
           </w:pPr>
-          <w:r>
-            <w:rPr>
-              <w:noProof/>
-            </w:rPr>
-            <w:t>Clients</w:t>
-          </w:r>
-          <w:r>
-            <w:rPr>
-              <w:noProof/>
-            </w:rPr>
-            <w:tab/>
-          </w:r>
-          <w:r>
-            <w:rPr>
-              <w:noProof/>
-            </w:rPr>
-            <w:fldChar w:fldCharType="begin"/>
-          </w:r>
-          <w:r>
-            <w:rPr>
-              <w:noProof/>
-            </w:rPr>
-            <w:instrText xml:space="preserve"> PAGEREF _Toc226285088 \h </w:instrText>
-          </w:r>
-          <w:r>
-            <w:rPr>
-              <w:noProof/>
-            </w:rPr>
-          </w:r>
-          <w:r>
-            <w:rPr>
-              <w:noProof/>
-            </w:rPr>
-            <w:fldChar w:fldCharType="separate"/>
-          </w:r>
-          <w:r>
-            <w:rPr>
-              <w:noProof/>
-            </w:rPr>
-            <w:t>6</w:t>
-          </w:r>
-          <w:r>
-            <w:rPr>
-              <w:noProof/>
-            </w:rPr>
-            <w:fldChar w:fldCharType="end"/>
-          </w:r>
+          <w:hyperlink w:anchor="_Toc352767827" w:history="1">
+            <w:r>
+              <w:rPr>
+                <w:rStyle w:val="Hyperlink"/>
+                <w:noProof/>
+              </w:rPr>
+              <w:t>GPB</w:t>
+            </w:r>
+            <w:r>
+              <w:rPr>
+                <w:noProof/>
+                <w:webHidden/>
+              </w:rPr>
+              <w:tab/>
+            </w:r>
+            <w:r>
+              <w:rPr>
+                <w:noProof/>
+                <w:webHidden/>
+              </w:rPr>
+              <w:fldChar w:fldCharType="begin"/>
+            </w:r>
+            <w:r>
+              <w:rPr>
+                <w:noProof/>
+                <w:webHidden/>
+              </w:rPr>
+              <w:instrText xml:space="preserve"> PAGEREF _Toc352767827 \h </w:instrText>
+            </w:r>
+            <w:r>
+              <w:rPr>
+                <w:noProof/>
+                <w:webHidden/>
+              </w:rPr>
+            </w:r>
+            <w:r>
+              <w:rPr>
+                <w:noProof/>
+                <w:webHidden/>
+              </w:rPr>
+              <w:fldChar w:fldCharType="separate"/>
+            </w:r>
+            <w:r>
+              <w:rPr>
+                <w:noProof/>
+                <w:webHidden/>
+              </w:rPr>
+              <w:t>7</w:t>
+            </w:r>
+            <w:r>
+              <w:rPr>
+                <w:noProof/>
+                <w:webHidden/>
+              </w:rPr>
+              <w:fldChar w:fldCharType="end"/>
+            </w:r>
+          </w:hyperlink>
         </w:p>
         <w:p>
           <w:pPr>
@@ -1262,58 +1711,68 @@
             <w:rPr>
               <w:rFonts w:asciiTheme="minorHAnsi" w:eastAsiaTheme="minorEastAsia" w:hAnsiTheme="minorHAnsi" w:cstheme="minorBidi"/>
               <w:noProof/>
-              <w:sz w:val="24"/>
-              <w:szCs w:val="24"/>
-              <w:lang w:val="en-US" w:eastAsia="ja-JP" w:bidi="ar-SA"/>
+              <w:szCs w:val="22"/>
+              <w:lang w:val="en-US" w:eastAsia="en-US" w:bidi="ar-SA"/>
             </w:rPr>
           </w:pPr>
-          <w:r>
-            <w:rPr>
-              <w:noProof/>
-            </w:rPr>
-            <w:t>Limitations of Solution</w:t>
-          </w:r>
-          <w:r>
-            <w:rPr>
-              <w:noProof/>
-            </w:rPr>
-            <w:tab/>
-          </w:r>
-          <w:r>
-            <w:rPr>
-              <w:noProof/>
-            </w:rPr>
-            <w:fldChar w:fldCharType="begin"/>
-          </w:r>
-          <w:r>
-            <w:rPr>
-              <w:noProof/>
-            </w:rPr>
-            <w:instrText xml:space="preserve"> PAGEREF _Toc226285089 \h </w:instrText>
-          </w:r>
-          <w:r>
-            <w:rPr>
-              <w:noProof/>
-            </w:rPr>
-          </w:r>
-          <w:r>
-            <w:rPr>
-              <w:noProof/>
-            </w:rPr>
-            <w:fldChar w:fldCharType="separate"/>
-          </w:r>
-          <w:r>
-            <w:rPr>
-              <w:noProof/>
-            </w:rPr>
-            <w:t>6</w:t>
-          </w:r>
-          <w:r>
-            <w:rPr>
-              <w:noProof/>
-            </w:rPr>
-            <w:fldChar w:fldCharType="end"/>
-          </w:r>
+          <w:hyperlink w:anchor="_Toc352767828" w:history="1">
+            <w:r>
+              <w:rPr>
+                <w:rStyle w:val="Hyperlink"/>
+                <w:noProof/>
+                <w:lang w:bidi="en-US"/>
+              </w:rPr>
+              <w:t>Future Enhancements</w:t>
+            </w:r>
+            <w:r>
+              <w:rPr>
+                <w:noProof/>
+                <w:webHidden/>
+              </w:rPr>
+              <w:tab/>
+            </w:r>
+            <w:r>
+              <w:rPr>
+                <w:noProof/>
+                <w:webHidden/>
+              </w:rPr>
+              <w:fldChar w:fldCharType="begin"/>
+            </w:r>
+            <w:r>
+              <w:rPr>
+                <w:noProof/>
+                <w:webHidden/>
+              </w:rPr>
+              <w:instrText xml:space="preserve"> PAGEREF _Toc352767828 \h </w:instrText>
+            </w:r>
+            <w:r>
+              <w:rPr>
+                <w:noProof/>
+                <w:webHidden/>
+              </w:rPr>
+            </w:r>
+            <w:r>
+              <w:rPr>
+                <w:noProof/>
+                <w:webHidden/>
+              </w:rPr>
+              <w:fldChar w:fldCharType="separate"/>
+            </w:r>
+            <w:r>
+              <w:rPr>
+                <w:noProof/>
+                <w:webHidden/>
+              </w:rPr>
+              <w:t>7</w:t>
+            </w:r>
+            <w:r>
+              <w:rPr>
+                <w:noProof/>
+                <w:webHidden/>
+              </w:rPr>
+              <w:fldChar w:fldCharType="end"/>
+            </w:r>
+          </w:hyperlink>
         </w:p>
         <w:p>
           <w:pPr>
@@ -1324,58 +1783,209 @@
             <w:rPr>
               <w:rFonts w:asciiTheme="minorHAnsi" w:eastAsiaTheme="minorEastAsia" w:hAnsiTheme="minorHAnsi" w:cstheme="minorBidi"/>
               <w:noProof/>
-              <w:sz w:val="24"/>
-              <w:szCs w:val="24"/>
-              <w:lang w:val="en-US" w:eastAsia="ja-JP" w:bidi="ar-SA"/>
+              <w:szCs w:val="22"/>
+              <w:lang w:val="en-US" w:eastAsia="en-US" w:bidi="ar-SA"/>
             </w:rPr>
           </w:pPr>
-          <w:r>
+          <w:hyperlink w:anchor="_Toc352767829" w:history="1">
+            <w:r>
+              <w:rPr>
+                <w:rStyle w:val="Hyperlink"/>
+                <w:noProof/>
+              </w:rPr>
+              <w:t>Failure Handling</w:t>
+            </w:r>
+            <w:r>
+              <w:rPr>
+                <w:noProof/>
+                <w:webHidden/>
+              </w:rPr>
+              <w:tab/>
+            </w:r>
+            <w:r>
+              <w:rPr>
+                <w:noProof/>
+                <w:webHidden/>
+              </w:rPr>
+              <w:fldChar w:fldCharType="begin"/>
+            </w:r>
+            <w:r>
+              <w:rPr>
+                <w:noProof/>
+                <w:webHidden/>
+              </w:rPr>
+              <w:instrText xml:space="preserve"> PAGEREF _Toc352767829 \h </w:instrText>
+            </w:r>
+            <w:r>
+              <w:rPr>
+                <w:noProof/>
+                <w:webHidden/>
+              </w:rPr>
+            </w:r>
+            <w:r>
+              <w:rPr>
+                <w:noProof/>
+                <w:webHidden/>
+              </w:rPr>
+              <w:fldChar w:fldCharType="separate"/>
+            </w:r>
+            <w:r>
+              <w:rPr>
+                <w:noProof/>
+                <w:webHidden/>
+              </w:rPr>
+              <w:t>7</w:t>
+            </w:r>
+            <w:r>
+              <w:rPr>
+                <w:noProof/>
+                <w:webHidden/>
+              </w:rPr>
+              <w:fldChar w:fldCharType="end"/>
+            </w:r>
+          </w:hyperlink>
+        </w:p>
+        <w:p>
+          <w:pPr>
+            <w:pStyle w:val="TOC2"/>
+            <w:tabs>
+              <w:tab w:val="right" w:leader="dot" w:pos="9350"/>
+            </w:tabs>
             <w:rPr>
+              <w:rFonts w:asciiTheme="minorHAnsi" w:eastAsiaTheme="minorEastAsia" w:hAnsiTheme="minorHAnsi" w:cstheme="minorBidi"/>
               <w:noProof/>
+              <w:szCs w:val="22"/>
+              <w:lang w:val="en-US" w:eastAsia="en-US" w:bidi="ar-SA"/>
             </w:rPr>
-            <w:t>GPB</w:t>
-          </w:r>
-          <w:r>
+          </w:pPr>
+          <w:hyperlink w:anchor="_Toc352767830" w:history="1">
+            <w:r>
+              <w:rPr>
+                <w:rStyle w:val="Hyperlink"/>
+                <w:noProof/>
+              </w:rPr>
+              <w:t>Desktop Client</w:t>
+            </w:r>
+            <w:r>
+              <w:rPr>
+                <w:noProof/>
+                <w:webHidden/>
+              </w:rPr>
+              <w:tab/>
+            </w:r>
+            <w:r>
+              <w:rPr>
+                <w:noProof/>
+                <w:webHidden/>
+              </w:rPr>
+              <w:fldChar w:fldCharType="begin"/>
+            </w:r>
+            <w:r>
+              <w:rPr>
+                <w:noProof/>
+                <w:webHidden/>
+              </w:rPr>
+              <w:instrText xml:space="preserve"> PAGEREF _Toc352767830 \h </w:instrText>
+            </w:r>
+            <w:r>
+              <w:rPr>
+                <w:noProof/>
+                <w:webHidden/>
+              </w:rPr>
+            </w:r>
+            <w:r>
+              <w:rPr>
+                <w:noProof/>
+                <w:webHidden/>
+              </w:rPr>
+              <w:fldChar w:fldCharType="separate"/>
+            </w:r>
+            <w:r>
+              <w:rPr>
+                <w:noProof/>
+                <w:webHidden/>
+              </w:rPr>
+              <w:t>7</w:t>
+            </w:r>
+            <w:r>
+              <w:rPr>
+                <w:noProof/>
+                <w:webHidden/>
+              </w:rPr>
+              <w:fldChar w:fldCharType="end"/>
+            </w:r>
+          </w:hyperlink>
+        </w:p>
+        <w:p>
+          <w:pPr>
+            <w:pStyle w:val="TOC2"/>
+            <w:tabs>
+              <w:tab w:val="right" w:leader="dot" w:pos="9350"/>
+            </w:tabs>
             <w:rPr>
+              <w:rFonts w:asciiTheme="minorHAnsi" w:eastAsiaTheme="minorEastAsia" w:hAnsiTheme="minorHAnsi" w:cstheme="minorBidi"/>
               <w:noProof/>
+              <w:szCs w:val="22"/>
+              <w:lang w:val="en-US" w:eastAsia="en-US" w:bidi="ar-SA"/>
             </w:rPr>
-            <w:tab/>
-          </w:r>
-          <w:r>
-            <w:rPr>
-              <w:noProof/>
-            </w:rPr>
-            <w:fldChar w:fldCharType="begin"/>
-          </w:r>
-          <w:r>
-            <w:rPr>
-              <w:noProof/>
-            </w:rPr>
-            <w:instrText xml:space="preserve"> PAGEREF _Toc226285090 \h </w:instrText>
-          </w:r>
-          <w:r>
-            <w:rPr>
-              <w:noProof/>
-            </w:rPr>
-          </w:r>
-          <w:r>
-            <w:rPr>
-              <w:noProof/>
-            </w:rPr>
-            <w:fldChar w:fldCharType="separate"/>
-          </w:r>
-          <w:r>
-            <w:rPr>
-              <w:noProof/>
-            </w:rPr>
-            <w:t>6</w:t>
-          </w:r>
-          <w:r>
-            <w:rPr>
-              <w:noProof/>
-            </w:rPr>
-            <w:fldChar w:fldCharType="end"/>
-          </w:r>
+          </w:pPr>
+          <w:hyperlink w:anchor="_Toc352767831" w:history="1">
+            <w:r>
+              <w:rPr>
+                <w:rStyle w:val="Hyperlink"/>
+                <w:noProof/>
+              </w:rPr>
+              <w:t>Data Replication</w:t>
+            </w:r>
+            <w:r>
+              <w:rPr>
+                <w:noProof/>
+                <w:webHidden/>
+              </w:rPr>
+              <w:tab/>
+            </w:r>
+            <w:r>
+              <w:rPr>
+                <w:noProof/>
+                <w:webHidden/>
+              </w:rPr>
+              <w:fldChar w:fldCharType="begin"/>
+            </w:r>
+            <w:r>
+              <w:rPr>
+                <w:noProof/>
+                <w:webHidden/>
+              </w:rPr>
+              <w:instrText xml:space="preserve"> PAGEREF _Toc352767831 \h </w:instrText>
+            </w:r>
+            <w:r>
+              <w:rPr>
+                <w:noProof/>
+                <w:webHidden/>
+              </w:rPr>
+            </w:r>
+            <w:r>
+              <w:rPr>
+                <w:noProof/>
+                <w:webHidden/>
+              </w:rPr>
+              <w:fldChar w:fldCharType="separate"/>
+            </w:r>
+            <w:r>
+              <w:rPr>
+                <w:noProof/>
+                <w:webHidden/>
+              </w:rPr>
+              <w:t>7</w:t>
+            </w:r>
+            <w:r>
+              <w:rPr>
+                <w:noProof/>
+                <w:webHidden/>
+              </w:rPr>
+              <w:fldChar w:fldCharType="end"/>
+            </w:r>
+          </w:hyperlink>
         </w:p>
         <w:p>
           <w:pPr>
@@ -1386,244 +1996,68 @@
             <w:rPr>
               <w:rFonts w:asciiTheme="minorHAnsi" w:eastAsiaTheme="minorEastAsia" w:hAnsiTheme="minorHAnsi" w:cstheme="minorBidi"/>
               <w:noProof/>
-              <w:sz w:val="24"/>
-              <w:szCs w:val="24"/>
-              <w:lang w:val="en-US" w:eastAsia="ja-JP" w:bidi="ar-SA"/>
+              <w:szCs w:val="22"/>
+              <w:lang w:val="en-US" w:eastAsia="en-US" w:bidi="ar-SA"/>
             </w:rPr>
           </w:pPr>
-          <w:r>
-            <w:rPr>
-              <w:noProof/>
-            </w:rPr>
-            <w:t>Future Enhancements</w:t>
-          </w:r>
-          <w:r>
-            <w:rPr>
-              <w:noProof/>
-            </w:rPr>
-            <w:tab/>
-          </w:r>
-          <w:r>
-            <w:rPr>
-              <w:noProof/>
-            </w:rPr>
-            <w:fldChar w:fldCharType="begin"/>
-          </w:r>
-          <w:r>
-            <w:rPr>
-              <w:noProof/>
-            </w:rPr>
-            <w:instrText xml:space="preserve"> PAGEREF _Toc226285091 \h </w:instrText>
-          </w:r>
-          <w:r>
-            <w:rPr>
-              <w:noProof/>
-            </w:rPr>
-          </w:r>
-          <w:r>
-            <w:rPr>
-              <w:noProof/>
-            </w:rPr>
-            <w:fldChar w:fldCharType="separate"/>
-          </w:r>
-          <w:r>
-            <w:rPr>
-              <w:noProof/>
-            </w:rPr>
-            <w:t>6</w:t>
-          </w:r>
-          <w:r>
-            <w:rPr>
-              <w:noProof/>
-            </w:rPr>
-            <w:fldChar w:fldCharType="end"/>
-          </w:r>
-        </w:p>
-        <w:p>
-          <w:pPr>
-            <w:pStyle w:val="TOC2"/>
-            <w:tabs>
-              <w:tab w:val="right" w:leader="dot" w:pos="9350"/>
-            </w:tabs>
-            <w:rPr>
-              <w:rFonts w:asciiTheme="minorHAnsi" w:eastAsiaTheme="minorEastAsia" w:hAnsiTheme="minorHAnsi" w:cstheme="minorBidi"/>
-              <w:noProof/>
-              <w:sz w:val="24"/>
-              <w:szCs w:val="24"/>
-              <w:lang w:val="en-US" w:eastAsia="ja-JP" w:bidi="ar-SA"/>
-            </w:rPr>
-          </w:pPr>
-          <w:r>
-            <w:rPr>
-              <w:noProof/>
-            </w:rPr>
-            <w:t>Failure Handling</w:t>
-          </w:r>
-          <w:r>
-            <w:rPr>
-              <w:noProof/>
-            </w:rPr>
-            <w:tab/>
-          </w:r>
-          <w:r>
-            <w:rPr>
-              <w:noProof/>
-            </w:rPr>
-            <w:fldChar w:fldCharType="begin"/>
-          </w:r>
-          <w:r>
-            <w:rPr>
-              <w:noProof/>
-            </w:rPr>
-            <w:instrText xml:space="preserve"> PAGEREF _Toc226285092 \h </w:instrText>
-          </w:r>
-          <w:r>
-            <w:rPr>
-              <w:noProof/>
-            </w:rPr>
-          </w:r>
-          <w:r>
-            <w:rPr>
-              <w:noProof/>
-            </w:rPr>
-            <w:fldChar w:fldCharType="separate"/>
-          </w:r>
-          <w:r>
-            <w:rPr>
-              <w:noProof/>
-            </w:rPr>
-            <w:t>6</w:t>
-          </w:r>
-          <w:r>
-            <w:rPr>
-              <w:noProof/>
-            </w:rPr>
-            <w:fldChar w:fldCharType="end"/>
-          </w:r>
-        </w:p>
-        <w:p>
-          <w:pPr>
-            <w:pStyle w:val="TOC2"/>
-            <w:tabs>
-              <w:tab w:val="right" w:leader="dot" w:pos="9350"/>
-            </w:tabs>
-            <w:rPr>
-              <w:rFonts w:asciiTheme="minorHAnsi" w:eastAsiaTheme="minorEastAsia" w:hAnsiTheme="minorHAnsi" w:cstheme="minorBidi"/>
-              <w:noProof/>
-              <w:sz w:val="24"/>
-              <w:szCs w:val="24"/>
-              <w:lang w:val="en-US" w:eastAsia="ja-JP" w:bidi="ar-SA"/>
-            </w:rPr>
-          </w:pPr>
-          <w:r>
-            <w:rPr>
-              <w:noProof/>
-            </w:rPr>
-            <w:t>Desktop Client</w:t>
-          </w:r>
-          <w:r>
-            <w:rPr>
-              <w:noProof/>
-            </w:rPr>
-            <w:tab/>
-          </w:r>
-          <w:r>
-            <w:rPr>
-              <w:noProof/>
-            </w:rPr>
-            <w:fldChar w:fldCharType="begin"/>
-          </w:r>
-          <w:r>
-            <w:rPr>
-              <w:noProof/>
-            </w:rPr>
-            <w:instrText xml:space="preserve"> PAGEREF _Toc226285093 \h </w:instrText>
-          </w:r>
-          <w:r>
-            <w:rPr>
-              <w:noProof/>
-            </w:rPr>
-          </w:r>
-          <w:r>
-            <w:rPr>
-              <w:noProof/>
-            </w:rPr>
-            <w:fldChar w:fldCharType="separate"/>
-          </w:r>
-          <w:r>
-            <w:rPr>
-              <w:noProof/>
-            </w:rPr>
-            <w:t>6</w:t>
-          </w:r>
-          <w:r>
-            <w:rPr>
-              <w:noProof/>
-            </w:rPr>
-            <w:fldChar w:fldCharType="end"/>
-          </w:r>
-        </w:p>
-        <w:p>
-          <w:pPr>
-            <w:pStyle w:val="TOC2"/>
-            <w:tabs>
-              <w:tab w:val="right" w:leader="dot" w:pos="9350"/>
-            </w:tabs>
-            <w:rPr>
-              <w:rFonts w:asciiTheme="minorHAnsi" w:eastAsiaTheme="minorEastAsia" w:hAnsiTheme="minorHAnsi" w:cstheme="minorBidi"/>
-              <w:noProof/>
-              <w:sz w:val="24"/>
-              <w:szCs w:val="24"/>
-              <w:lang w:val="en-US" w:eastAsia="ja-JP" w:bidi="ar-SA"/>
-            </w:rPr>
-          </w:pPr>
-          <w:r>
-            <w:rPr>
-              <w:noProof/>
-            </w:rPr>
-            <w:t>Data Replication</w:t>
-          </w:r>
-          <w:r>
-            <w:rPr>
-              <w:noProof/>
-            </w:rPr>
-            <w:tab/>
-          </w:r>
-          <w:r>
-            <w:rPr>
-              <w:noProof/>
-            </w:rPr>
-            <w:fldChar w:fldCharType="begin"/>
-          </w:r>
-          <w:r>
-            <w:rPr>
-              <w:noProof/>
-            </w:rPr>
-            <w:instrText xml:space="preserve"> PAGEREF _Toc226285094 \h </w:instrText>
-          </w:r>
-          <w:r>
-            <w:rPr>
-              <w:noProof/>
-            </w:rPr>
-          </w:r>
-          <w:r>
-            <w:rPr>
-              <w:noProof/>
-            </w:rPr>
-            <w:fldChar w:fldCharType="separate"/>
-          </w:r>
-          <w:r>
-            <w:rPr>
-              <w:noProof/>
-            </w:rPr>
-            <w:t>6</w:t>
-          </w:r>
-          <w:r>
-            <w:rPr>
-              <w:noProof/>
-            </w:rPr>
-            <w:fldChar w:fldCharType="end"/>
-          </w:r>
+          <w:hyperlink w:anchor="_Toc352767832" w:history="1">
+            <w:r>
+              <w:rPr>
+                <w:rStyle w:val="Hyperlink"/>
+                <w:noProof/>
+                <w:lang w:bidi="en-US"/>
+              </w:rPr>
+              <w:t>Collaboration</w:t>
+            </w:r>
+            <w:r>
+              <w:rPr>
+                <w:noProof/>
+                <w:webHidden/>
+              </w:rPr>
+              <w:tab/>
+            </w:r>
+            <w:r>
+              <w:rPr>
+                <w:noProof/>
+                <w:webHidden/>
+              </w:rPr>
+              <w:fldChar w:fldCharType="begin"/>
+            </w:r>
+            <w:r>
+              <w:rPr>
+                <w:noProof/>
+                <w:webHidden/>
+              </w:rPr>
+              <w:instrText xml:space="preserve"> PAGEREF _Toc352767832 \h </w:instrText>
+            </w:r>
+            <w:r>
+              <w:rPr>
+                <w:noProof/>
+                <w:webHidden/>
+              </w:rPr>
+            </w:r>
+            <w:r>
+              <w:rPr>
+                <w:noProof/>
+                <w:webHidden/>
+              </w:rPr>
+              <w:fldChar w:fldCharType="separate"/>
+            </w:r>
+            <w:r>
+              <w:rPr>
+                <w:noProof/>
+                <w:webHidden/>
+              </w:rPr>
+              <w:t>7</w:t>
+            </w:r>
+            <w:r>
+              <w:rPr>
+                <w:noProof/>
+                <w:webHidden/>
+              </w:rPr>
+              <w:fldChar w:fldCharType="end"/>
+            </w:r>
+          </w:hyperlink>
         </w:p>
         <w:p>
           <w:pPr>
@@ -1634,58 +2068,140 @@
             <w:rPr>
               <w:rFonts w:asciiTheme="minorHAnsi" w:eastAsiaTheme="minorEastAsia" w:hAnsiTheme="minorHAnsi" w:cstheme="minorBidi"/>
               <w:noProof/>
-              <w:sz w:val="24"/>
-              <w:szCs w:val="24"/>
-              <w:lang w:val="en-US" w:eastAsia="ja-JP" w:bidi="ar-SA"/>
+              <w:szCs w:val="22"/>
+              <w:lang w:val="en-US" w:eastAsia="en-US" w:bidi="ar-SA"/>
             </w:rPr>
           </w:pPr>
-          <w:r>
+          <w:hyperlink w:anchor="_Toc352767833" w:history="1">
+            <w:r>
+              <w:rPr>
+                <w:rStyle w:val="Hyperlink"/>
+                <w:noProof/>
+                <w:lang w:bidi="en-US"/>
+              </w:rPr>
+              <w:t>Conclusion</w:t>
+            </w:r>
+            <w:r>
+              <w:rPr>
+                <w:noProof/>
+                <w:webHidden/>
+              </w:rPr>
+              <w:tab/>
+            </w:r>
+            <w:r>
+              <w:rPr>
+                <w:noProof/>
+                <w:webHidden/>
+              </w:rPr>
+              <w:fldChar w:fldCharType="begin"/>
+            </w:r>
+            <w:r>
+              <w:rPr>
+                <w:noProof/>
+                <w:webHidden/>
+              </w:rPr>
+              <w:instrText xml:space="preserve"> PAGEREF _Toc352767833 \h </w:instrText>
+            </w:r>
+            <w:r>
+              <w:rPr>
+                <w:noProof/>
+                <w:webHidden/>
+              </w:rPr>
+            </w:r>
+            <w:r>
+              <w:rPr>
+                <w:noProof/>
+                <w:webHidden/>
+              </w:rPr>
+              <w:fldChar w:fldCharType="separate"/>
+            </w:r>
+            <w:r>
+              <w:rPr>
+                <w:noProof/>
+                <w:webHidden/>
+              </w:rPr>
+              <w:t>8</w:t>
+            </w:r>
+            <w:r>
+              <w:rPr>
+                <w:noProof/>
+                <w:webHidden/>
+              </w:rPr>
+              <w:fldChar w:fldCharType="end"/>
+            </w:r>
+          </w:hyperlink>
+        </w:p>
+        <w:p>
+          <w:pPr>
+            <w:pStyle w:val="TOC1"/>
+            <w:tabs>
+              <w:tab w:val="right" w:leader="dot" w:pos="9350"/>
+            </w:tabs>
             <w:rPr>
+              <w:rFonts w:asciiTheme="minorHAnsi" w:eastAsiaTheme="minorEastAsia" w:hAnsiTheme="minorHAnsi" w:cstheme="minorBidi"/>
               <w:noProof/>
+              <w:szCs w:val="22"/>
+              <w:lang w:val="en-US" w:eastAsia="en-US" w:bidi="ar-SA"/>
             </w:rPr>
-            <w:t>References</w:t>
-          </w:r>
-          <w:r>
-            <w:rPr>
-              <w:noProof/>
-            </w:rPr>
-            <w:tab/>
-          </w:r>
-          <w:r>
-            <w:rPr>
-              <w:noProof/>
-            </w:rPr>
-            <w:fldChar w:fldCharType="begin"/>
-          </w:r>
-          <w:r>
-            <w:rPr>
-              <w:noProof/>
-            </w:rPr>
-            <w:instrText xml:space="preserve"> PAGEREF _Toc226285095 \h </w:instrText>
-          </w:r>
-          <w:r>
-            <w:rPr>
-              <w:noProof/>
-            </w:rPr>
-          </w:r>
-          <w:r>
-            <w:rPr>
-              <w:noProof/>
-            </w:rPr>
-            <w:fldChar w:fldCharType="separate"/>
-          </w:r>
-          <w:r>
-            <w:rPr>
-              <w:noProof/>
-            </w:rPr>
-            <w:t>8</w:t>
-          </w:r>
-          <w:r>
-            <w:rPr>
-              <w:noProof/>
-            </w:rPr>
-            <w:fldChar w:fldCharType="end"/>
-          </w:r>
+          </w:pPr>
+          <w:hyperlink w:anchor="_Toc352767834" w:history="1">
+            <w:r>
+              <w:rPr>
+                <w:rStyle w:val="Hyperlink"/>
+                <w:noProof/>
+                <w:lang w:bidi="en-US"/>
+              </w:rPr>
+              <w:t>References</w:t>
+            </w:r>
+            <w:r>
+              <w:rPr>
+                <w:noProof/>
+                <w:webHidden/>
+              </w:rPr>
+              <w:tab/>
+            </w:r>
+            <w:r>
+              <w:rPr>
+                <w:noProof/>
+                <w:webHidden/>
+              </w:rPr>
+              <w:fldChar w:fldCharType="begin"/>
+            </w:r>
+            <w:r>
+              <w:rPr>
+                <w:noProof/>
+                <w:webHidden/>
+              </w:rPr>
+              <w:instrText xml:space="preserve"> PAGEREF _Toc352767834 \h </w:instrText>
+            </w:r>
+            <w:r>
+              <w:rPr>
+                <w:noProof/>
+                <w:webHidden/>
+              </w:rPr>
+            </w:r>
+            <w:r>
+              <w:rPr>
+                <w:noProof/>
+                <w:webHidden/>
+              </w:rPr>
+              <w:fldChar w:fldCharType="separate"/>
+            </w:r>
+            <w:r>
+              <w:rPr>
+                <w:noProof/>
+                <w:webHidden/>
+              </w:rPr>
+              <w:t>9</w:t>
+            </w:r>
+            <w:r>
+              <w:rPr>
+                <w:noProof/>
+                <w:webHidden/>
+              </w:rPr>
+              <w:fldChar w:fldCharType="end"/>
+            </w:r>
+          </w:hyperlink>
         </w:p>
         <w:p>
           <w:pPr>
@@ -1727,7 +2243,7 @@
           <w:sz w:val="30"/>
         </w:rPr>
       </w:pPr>
-      <w:bookmarkStart w:id="0" w:name="_Toc226285073"/>
+      <w:bookmarkStart w:id="1" w:name="_Toc352767811"/>
       <w:r>
         <w:rPr>
           <w:sz w:val="30"/>
@@ -1735,7 +2251,7 @@
         <w:lastRenderedPageBreak/>
         <w:t>Abstract</w:t>
       </w:r>
-      <w:bookmarkEnd w:id="0"/>
+      <w:bookmarkEnd w:id="1"/>
     </w:p>
     <w:p>
       <w:pPr>
@@ -1770,11 +2286,11 @@
           <w:szCs w:val="24"/>
         </w:rPr>
       </w:pPr>
-      <w:bookmarkStart w:id="1" w:name="_Toc226285074"/>
+      <w:bookmarkStart w:id="2" w:name="_Toc352767812"/>
       <w:r>
         <w:t>Introduction</w:t>
       </w:r>
-      <w:bookmarkEnd w:id="1"/>
+      <w:bookmarkEnd w:id="2"/>
     </w:p>
     <w:p>
       <w:pPr>
@@ -1793,7 +2309,19 @@
         <w:rPr>
           <w:lang w:val="en-US" w:eastAsia="en-US" w:bidi="en-US"/>
         </w:rPr>
-        <w:t xml:space="preserve">ndancy, Asynchronous handling of User Request, Ability to Store Geo Spatial Data, Ability to Handle a multitude of client who could be implemented using different languages, and the possibility of querying images based on different metadata parameters. Based on market research and considering the non functional and functional requirements of the system, a set of candidate technologies were selected that would best fit the desired implementation. </w:t>
+        <w:t>ndancy, Asynchronous handling of User Request, Ability to Store Geo Spatial Data, Ability to Handle a multitude of client who could be implemented using different languages, and the possibility of querying images based on different metadata parameters. Based on market r</w:t>
+      </w:r>
+      <w:r>
+        <w:rPr>
+          <w:lang w:val="en-US" w:eastAsia="en-US" w:bidi="en-US"/>
+        </w:rPr>
+        <w:t>esearch and considering the non-</w:t>
+      </w:r>
+      <w:r>
+        <w:rPr>
+          <w:lang w:val="en-US" w:eastAsia="en-US" w:bidi="en-US"/>
+        </w:rPr>
+        <w:t xml:space="preserve">functional and functional requirements of the system, a set of candidate technologies were selected that would best fit the desired implementation. </w:t>
       </w:r>
     </w:p>
     <w:p>
@@ -1814,11 +2342,11 @@
       <w:pPr>
         <w:pStyle w:val="Heading1"/>
       </w:pPr>
-      <w:bookmarkStart w:id="2" w:name="_Toc226285075"/>
+      <w:bookmarkStart w:id="3" w:name="_Toc352767813"/>
       <w:r>
         <w:t>Candidate Technologies</w:t>
       </w:r>
-      <w:bookmarkEnd w:id="2"/>
+      <w:bookmarkEnd w:id="3"/>
     </w:p>
     <w:p>
       <w:r>
@@ -1879,7 +2407,13 @@
         <w:t xml:space="preserve">We also intend to </w:t>
       </w:r>
       <w:r>
-        <w:t>create a Python and C++ library to showcase the versatility of the solution and the ability of system to be a platform for clients to be build application for desktop or mobile devices, as desired.</w:t>
+        <w:t>create a Python and C++ library to showcase the versatility of the solution and the ability of system t</w:t>
+      </w:r>
+      <w:r>
+        <w:t xml:space="preserve">o be a platform for clients to </w:t>
+      </w:r>
+      <w:r>
+        <w:t>build application for desktop or mobile devices, as desired.</w:t>
       </w:r>
     </w:p>
     <w:p>
@@ -1890,14 +2424,14 @@
           <w:sz w:val="30"/>
         </w:rPr>
       </w:pPr>
-      <w:bookmarkStart w:id="3" w:name="_Toc226285076"/>
+      <w:bookmarkStart w:id="4" w:name="_Toc352767814"/>
       <w:r>
         <w:rPr>
           <w:sz w:val="30"/>
         </w:rPr>
         <w:t>Problem Statement Breakdown</w:t>
       </w:r>
-      <w:bookmarkEnd w:id="3"/>
+      <w:bookmarkEnd w:id="4"/>
     </w:p>
     <w:p>
       <w:pPr>
@@ -2037,7 +2571,21 @@
           <w:rFonts w:cs="Calibri"/>
           <w:szCs w:val="24"/>
         </w:rPr>
-        <w:t>Figure out the role of queuing to improve load handling ability of the sever</w:t>
+        <w:t>Figure out the role of queuing to improve load handling ability of the se</w:t>
+      </w:r>
+      <w:r>
+        <w:rPr>
+          <w:rFonts w:cs="Calibri"/>
+          <w:szCs w:val="24"/>
+        </w:rPr>
+        <w:t>r</w:t>
+      </w:r>
+      <w:r>
+        <w:rPr>
+          <w:rFonts w:cs="Calibri"/>
+          <w:szCs w:val="24"/>
+        </w:rPr>
+        <w:t>ver</w:t>
       </w:r>
       <w:r>
         <w:rPr>
@@ -2079,7 +2627,14 @@
           <w:rFonts w:cs="Calibri"/>
           <w:szCs w:val="24"/>
         </w:rPr>
-        <w:t xml:space="preserve"> and explore rabbitmq implementation. </w:t>
+        <w:t xml:space="preserve"> and explore rabbitMQ</w:t>
+      </w:r>
+      <w:r>
+        <w:rPr>
+          <w:rFonts w:cs="Calibri"/>
+          <w:szCs w:val="24"/>
+        </w:rPr>
+        <w:t xml:space="preserve"> implementation. </w:t>
       </w:r>
     </w:p>
     <w:p>
@@ -2241,11 +2796,11 @@
         <w:pStyle w:val="Heading1"/>
         <w:jc w:val="both"/>
       </w:pPr>
-      <w:bookmarkStart w:id="4" w:name="_Toc226285077"/>
+      <w:bookmarkStart w:id="5" w:name="_Toc352767815"/>
       <w:r>
         <w:t>Design</w:t>
       </w:r>
-      <w:bookmarkEnd w:id="4"/>
+      <w:bookmarkEnd w:id="5"/>
     </w:p>
     <w:p>
       <w:r>
@@ -2313,11 +2868,11 @@
       <w:pPr>
         <w:pStyle w:val="Heading1"/>
       </w:pPr>
-      <w:bookmarkStart w:id="5" w:name="_Toc226285078"/>
+      <w:bookmarkStart w:id="6" w:name="_Toc352767816"/>
       <w:r>
         <w:t>System Components</w:t>
       </w:r>
-      <w:bookmarkEnd w:id="5"/>
+      <w:bookmarkEnd w:id="6"/>
     </w:p>
     <w:p>
       <w:r>
@@ -2331,11 +2886,11 @@
       <w:pPr>
         <w:pStyle w:val="Heading2"/>
       </w:pPr>
-      <w:bookmarkStart w:id="6" w:name="_Toc226285079"/>
+      <w:bookmarkStart w:id="7" w:name="_Toc352767817"/>
       <w:r>
         <w:t>Multi Server Start Up</w:t>
       </w:r>
-      <w:bookmarkEnd w:id="6"/>
+      <w:bookmarkEnd w:id="7"/>
     </w:p>
     <w:p>
       <w:r>
@@ -2345,7 +2900,10 @@
         <w:t>achieving</w:t>
       </w:r>
       <w:r>
-        <w:t xml:space="preserve"> a multi server design, we had to get multiple servers running and them communicating with each other.</w:t>
+        <w:t xml:space="preserve"> a multi-</w:t>
+      </w:r>
+      <w:r>
+        <w:t>server design, we had to get multiple servers running and them communicating with each other.</w:t>
       </w:r>
       <w:r>
         <w:t xml:space="preserve"> The design also needed to be flexible such that the multiple servers could be started in the same host or different hosts with port and host information that could be controlled outside the server code. We decided to have a central configuration file that could track this information and it could be kept in sync between multiple server instances by the system administrator or by using tools like </w:t>
@@ -2361,11 +2919,11 @@
       <w:pPr>
         <w:pStyle w:val="Heading2"/>
       </w:pPr>
-      <w:bookmarkStart w:id="7" w:name="_Toc226285080"/>
+      <w:bookmarkStart w:id="8" w:name="_Toc352767818"/>
       <w:r>
         <w:t>Configuration File</w:t>
       </w:r>
-      <w:bookmarkEnd w:id="7"/>
+      <w:bookmarkEnd w:id="8"/>
       <w:r>
         <w:t xml:space="preserve"> </w:t>
       </w:r>
@@ -2398,11 +2956,11 @@
       <w:pPr>
         <w:pStyle w:val="Heading2"/>
       </w:pPr>
-      <w:bookmarkStart w:id="8" w:name="_Toc226285081"/>
+      <w:bookmarkStart w:id="9" w:name="_Toc352767819"/>
       <w:r>
         <w:t>Health Monitor</w:t>
       </w:r>
-      <w:bookmarkEnd w:id="8"/>
+      <w:bookmarkEnd w:id="9"/>
     </w:p>
     <w:p>
       <w:r>
@@ -2429,15 +2987,21 @@
       <w:pPr>
         <w:pStyle w:val="Heading2"/>
       </w:pPr>
-      <w:bookmarkStart w:id="9" w:name="_Toc226285082"/>
+      <w:bookmarkStart w:id="10" w:name="_Toc352767820"/>
       <w:r>
         <w:t>Message Routing</w:t>
       </w:r>
-      <w:bookmarkEnd w:id="9"/>
-    </w:p>
-    <w:p>
-      <w:r>
-        <w:t xml:space="preserve">With any system design with multiple nodes, load balancing and message routing between these nodes is key. Since we don’t have a external load balancer in our system, the servers have to be beefed to have the intelligence for load balancing and message routing. An overlay network is created for the nodes to control the message routing and the sever implements health monitoring also based on the node visibility. </w:t>
+      <w:bookmarkEnd w:id="10"/>
+    </w:p>
+    <w:p>
+      <w:r>
+        <w:t>With any system design with multiple nodes, load balancing and message routing between these nodes is key. Since we don’t have a</w:t>
+      </w:r>
+      <w:r>
+        <w:t>n</w:t>
+      </w:r>
+      <w:r>
+        <w:t xml:space="preserve"> external load balancer in our system, the servers have to be beefed to have the intelligence for load balancing and message routing. An overlay network is created for the nodes to control the message routing and the sever implements health monitoring also based on the node visibility. </w:t>
       </w:r>
     </w:p>
     <w:p>
@@ -2461,8 +3025,8 @@
         </w:rPr>
         <w:lastRenderedPageBreak/>
         <w:drawing>
-          <wp:inline distT="0" distB="0" distL="0" distR="0" wp14:anchorId="7B535DA1" wp14:editId="7F7B6A49">
-            <wp:extent cx="5018405" cy="2562225"/>
+          <wp:inline distT="0" distB="0" distL="0" distR="0" wp14:anchorId="7B535DA1" wp14:editId="20FFEAD0">
+            <wp:extent cx="5014674" cy="2027583"/>
             <wp:effectExtent l="0" t="0" r="0" b="0"/>
             <wp:docPr id="34" name="Picture 34" descr="Macintosh HD:Users:sseshanarayanan:Desktop:Screen Shot 2013-03-30 at 5.26.50 PM.png"/>
             <wp:cNvGraphicFramePr>
@@ -2493,7 +3057,7 @@
                   <pic:spPr bwMode="auto">
                     <a:xfrm>
                       <a:off x="0" y="0"/>
-                      <a:ext cx="5018405" cy="2562225"/>
+                      <a:ext cx="5018405" cy="2029092"/>
                     </a:xfrm>
                     <a:prstGeom prst="rect">
                       <a:avLst/>
@@ -2514,243 +3078,402 @@
       <w:pPr>
         <w:pStyle w:val="Heading2"/>
       </w:pPr>
-      <w:bookmarkStart w:id="10" w:name="_Toc226285083"/>
+      <w:bookmarkStart w:id="11" w:name="_Toc352767821"/>
       <w:r>
         <w:t>Event Driven Communication</w:t>
       </w:r>
-      <w:bookmarkEnd w:id="10"/>
+      <w:r>
+        <w:t xml:space="preserve"> and Asynchronous Message handling</w:t>
+      </w:r>
+      <w:bookmarkEnd w:id="11"/>
+    </w:p>
+    <w:p>
+      <w:r>
+        <w:t xml:space="preserve">LifeStream </w:t>
+      </w:r>
+      <w:r>
+        <w:t xml:space="preserve">uses event driven communication and </w:t>
+      </w:r>
+      <w:r>
+        <w:t xml:space="preserve">asynchronous message handling to process requests and provide responses. </w:t>
+      </w:r>
+      <w:r>
+        <w:t xml:space="preserve">When we get a </w:t>
+      </w:r>
+      <w:r>
+        <w:t xml:space="preserve">request, </w:t>
+      </w:r>
+      <w:r>
+        <w:t>a pipeline is created</w:t>
+      </w:r>
+      <w:r>
+        <w:t xml:space="preserve"> </w:t>
+      </w:r>
+      <w:r>
+        <w:t xml:space="preserve">which associates with an </w:t>
+      </w:r>
+      <w:r>
+        <w:t xml:space="preserve"> </w:t>
+      </w:r>
+      <w:r>
+        <w:t>ServerHandler to handle specific event types</w:t>
+      </w:r>
+      <w:r>
+        <w:t>. The ServerHandler handles the events asynchronously.</w:t>
+      </w:r>
+      <w:r>
+        <w:t xml:space="preserve"> </w:t>
+      </w:r>
+      <w:r>
+        <w:t>We implement</w:t>
+      </w:r>
+      <w:r>
+        <w:t>ed</w:t>
+      </w:r>
+      <w:r>
+        <w:t xml:space="preserve"> p</w:t>
+      </w:r>
+      <w:r>
+        <w:t>roactor pattern to allow th</w:t>
+      </w:r>
+      <w:r>
+        <w:t>e</w:t>
+      </w:r>
+      <w:r>
+        <w:t xml:space="preserve"> asynchronous communication.  </w:t>
+      </w:r>
+    </w:p>
+    <w:p>
+      <w:r>
+        <w:t xml:space="preserve">Each channel consists of an inbound queue and an outbound queue. </w:t>
+      </w:r>
+      <w:r>
+        <w:t xml:space="preserve">Whenever message received event occurs, </w:t>
+      </w:r>
+      <w:r>
+        <w:t xml:space="preserve">the </w:t>
+      </w:r>
+      <w:r>
+        <w:t>handler en-queues the request to the inbound queue</w:t>
+      </w:r>
+      <w:r>
+        <w:t xml:space="preserve">. </w:t>
+      </w:r>
+      <w:r>
+        <w:t>The request is added to the inbound queue of the server that get gets the request. When the routing is found, the request gets en-queued to the outbound queue of the server the request is routed to, where m</w:t>
+      </w:r>
+      <w:r>
+        <w:t xml:space="preserve">ultiple workers can work on the same queue. Inbound worker takes the message from </w:t>
+      </w:r>
+      <w:r>
+        <w:t>this</w:t>
+      </w:r>
+      <w:r>
+        <w:t xml:space="preserve"> queue and starts processing it. Now, when the processing of the request finishes, it is added to the outbound queue</w:t>
+      </w:r>
+      <w:r>
+        <w:t xml:space="preserve"> of the initial server</w:t>
+      </w:r>
+      <w:r>
+        <w:t>. The outbound worker picks the message from the outbound queue and writes it to the channel.</w:t>
+      </w:r>
+      <w:r>
+        <w:rPr>
+          <w:noProof/>
+          <w:lang w:val="en-US" w:eastAsia="en-US" w:bidi="ar-SA"/>
+        </w:rPr>
+        <w:drawing>
+          <wp:inline distT="0" distB="0" distL="0" distR="0" wp14:anchorId="58639CA2" wp14:editId="11BFA582">
+            <wp:extent cx="5939790" cy="3005455"/>
+            <wp:effectExtent l="0" t="0" r="0" b="0"/>
+            <wp:docPr id="2" name="Picture 2"/>
+            <wp:cNvGraphicFramePr>
+              <a:graphicFrameLocks xmlns:a="http://schemas.openxmlformats.org/drawingml/2006/main" noChangeAspect="1"/>
+            </wp:cNvGraphicFramePr>
+            <a:graphic xmlns:a="http://schemas.openxmlformats.org/drawingml/2006/main">
+              <a:graphicData uri="http://schemas.openxmlformats.org/drawingml/2006/picture">
+                <pic:pic xmlns:pic="http://schemas.openxmlformats.org/drawingml/2006/picture">
+                  <pic:nvPicPr>
+                    <pic:cNvPr id="0" name="Picture 4"/>
+                    <pic:cNvPicPr>
+                      <a:picLocks noChangeAspect="1" noChangeArrowheads="1"/>
+                    </pic:cNvPicPr>
+                  </pic:nvPicPr>
+                  <pic:blipFill>
+                    <a:blip r:embed="rId18">
+                      <a:extLst>
+                        <a:ext uri="{28A0092B-C50C-407E-A947-70E740481C1C}">
+                          <a14:useLocalDpi xmlns:a14="http://schemas.microsoft.com/office/drawing/2010/main" val="0"/>
+                        </a:ext>
+                      </a:extLst>
+                    </a:blip>
+                    <a:srcRect/>
+                    <a:stretch>
+                      <a:fillRect/>
+                    </a:stretch>
+                  </pic:blipFill>
+                  <pic:spPr bwMode="auto">
+                    <a:xfrm>
+                      <a:off x="0" y="0"/>
+                      <a:ext cx="5939790" cy="3005455"/>
+                    </a:xfrm>
+                    <a:prstGeom prst="rect">
+                      <a:avLst/>
+                    </a:prstGeom>
+                    <a:noFill/>
+                    <a:ln>
+                      <a:noFill/>
+                    </a:ln>
+                  </pic:spPr>
+                </pic:pic>
+              </a:graphicData>
+            </a:graphic>
+          </wp:inline>
+        </w:drawing>
+      </w:r>
     </w:p>
     <w:p>
       <w:pPr>
         <w:pStyle w:val="Heading2"/>
       </w:pPr>
+      <w:bookmarkStart w:id="12" w:name="_Toc352767822"/>
+      <w:r>
+        <w:lastRenderedPageBreak/>
+        <w:t>Geo Spatial Data Handling</w:t>
+      </w:r>
+      <w:bookmarkEnd w:id="12"/>
+    </w:p>
+    <w:p>
+      <w:r>
+        <w:t xml:space="preserve">The geo-spatial information related to the document (image) is stored in the PostGIS database using the special “geometry” data-type. The latitude and longitude values of the location are passed to the database </w:t>
+      </w:r>
+      <w:r>
+        <w:t xml:space="preserve">service layer </w:t>
+      </w:r>
+      <w:r>
+        <w:t>using a “Point” proto object, which</w:t>
+      </w:r>
+      <w:r>
+        <w:t xml:space="preserve"> is then inserted into the DB as geometry. This information is useful in querying. If a user wants to search for images around a particular location, LifeStream should be able to give back the result as images in about a few miles of radius from the queried location. </w:t>
+      </w:r>
+      <w:r>
+        <w:t>A PostGIS handle gives</w:t>
+      </w:r>
+      <w:r>
+        <w:t xml:space="preserve"> us the capability to perform such queries with a very simple script.</w:t>
+      </w:r>
     </w:p>
     <w:p>
       <w:pPr>
         <w:pStyle w:val="Heading2"/>
       </w:pPr>
-      <w:bookmarkStart w:id="11" w:name="_Toc226285084"/>
-      <w:r>
-        <w:t>Proactor Design</w:t>
-      </w:r>
-      <w:bookmarkEnd w:id="11"/>
+      <w:bookmarkStart w:id="13" w:name="_Toc352767823"/>
+      <w:r>
+        <w:t>Proto File</w:t>
+      </w:r>
+      <w:bookmarkEnd w:id="13"/>
+    </w:p>
+    <w:p>
+      <w:r>
+        <w:t xml:space="preserve">The proto file determines message flow. The file has to be generic enough that we avoid the overhead of </w:t>
+      </w:r>
+      <w:r>
+        <w:t xml:space="preserve">defining multiple messages that are similar, but has to be specific enough to ensure there is no loophole in user login or image upload. The proto file that was used in the core Netty implementation, had placeholders for most of the client server communication that was required for this project. Having a clear understanding of the use cases, we were able to modify the proto file to handle them all. Finalizing the proto file was key before we could take care of the backend storage and clients implementation. There were changes to be done on this file frequently as the flow of events became </w:t>
+      </w:r>
+      <w:r>
+        <w:t>clearer</w:t>
+      </w:r>
+      <w:r>
+        <w:t>.</w:t>
+      </w:r>
+    </w:p>
+    <w:p>
+      <w:pPr>
+        <w:pStyle w:val="Heading2"/>
+      </w:pPr>
+      <w:bookmarkStart w:id="14" w:name="_Toc352767824"/>
+      <w:r>
+        <w:t>JPA</w:t>
+      </w:r>
+      <w:bookmarkEnd w:id="14"/>
+      <w:r>
+        <w:t xml:space="preserve"> </w:t>
+      </w:r>
+    </w:p>
+    <w:p>
+      <w:r>
+        <w:t>The storage of retrieval of user information and validation of user during login required storing the user information in database. Since PostGIS was used for image storage retrieval, it made sense to store user information also in post gres database. Its quite possible that later on, changes in requirements would require us to use some other storage infrastructure. With the use of JPA, this implementation is made independent of the underlying storage mechanism. It also provides a better mapping between the server implementation and the data storage template.</w:t>
+      </w:r>
+    </w:p>
+    <w:p>
+      <w:pPr>
+        <w:pStyle w:val="Heading2"/>
+      </w:pPr>
+      <w:bookmarkStart w:id="15" w:name="_Toc352767825"/>
+      <w:r>
+        <w:t>Clients</w:t>
+      </w:r>
+      <w:bookmarkEnd w:id="15"/>
+    </w:p>
+    <w:p>
+      <w:r>
+        <w:t xml:space="preserve">To indicate the versatility of the solution and to encourage future development of web or </w:t>
+      </w:r>
+      <w:r>
+        <w:t>mobile-based</w:t>
+      </w:r>
+      <w:r>
+        <w:t xml:space="preserve"> applications, we are providing </w:t>
+      </w:r>
+      <w:r>
+        <w:t xml:space="preserve">non Java clients, primarily Python and C++ clients. Use of GPB’s simplifies this process as it makes the data transport agnostic of the implementation language. A proto file can be complied using a GPB compiler to generate Java, C++ or Python client and server serialize/ deserialize API’s. </w:t>
+      </w:r>
     </w:p>
     <w:p/>
     <w:p>
       <w:pPr>
+        <w:pStyle w:val="Heading1"/>
+      </w:pPr>
+      <w:bookmarkStart w:id="16" w:name="_Toc352767826"/>
+      <w:r>
+        <w:t>Limitations of Solution</w:t>
+      </w:r>
+      <w:bookmarkEnd w:id="16"/>
+    </w:p>
+    <w:p>
+      <w:r>
+        <w:t>The solution is quite robust and scalable, but does come with some limitation due to some of the technology choices.</w:t>
+      </w:r>
+    </w:p>
+    <w:p>
+      <w:pPr>
         <w:pStyle w:val="Heading2"/>
       </w:pPr>
-      <w:bookmarkStart w:id="12" w:name="_Toc226285085"/>
-      <w:r>
-        <w:t>Geo Spatial Data Handling</w:t>
-      </w:r>
-      <w:bookmarkEnd w:id="12"/>
-    </w:p>
-    <w:p/>
-    <w:p/>
+      <w:bookmarkStart w:id="17" w:name="_Toc352767827"/>
+      <w:r>
+        <w:lastRenderedPageBreak/>
+        <w:t>GPB</w:t>
+      </w:r>
+      <w:bookmarkEnd w:id="17"/>
+    </w:p>
+    <w:p>
+      <w:r>
+        <w:t xml:space="preserve">GPB is quite light and easy to use. The exchange of data in binary format makes sure that out payload is the smallest possible, but this inhibits the readability of the payload. When we have to implement a Web browser client, we might have to introduce another layer in </w:t>
+      </w:r>
+      <w:r>
+        <w:t>between,</w:t>
+      </w:r>
+      <w:r>
+        <w:t xml:space="preserve"> as JavaScript won’t be able to deal with GPB payload. </w:t>
+      </w:r>
+    </w:p>
+    <w:p>
+      <w:r>
+        <w:t xml:space="preserve">GPB also enforces strict </w:t>
+      </w:r>
+      <w:r>
+        <w:t>rules on the data. Later changes on the message structure makes dealing with backward compatibility a bit tricky.</w:t>
+      </w:r>
+    </w:p>
+    <w:p>
+      <w:pPr>
+        <w:pStyle w:val="Heading1"/>
+      </w:pPr>
+      <w:bookmarkStart w:id="18" w:name="_Toc352767828"/>
+      <w:r>
+        <w:t>Future Enhancements</w:t>
+      </w:r>
+      <w:bookmarkEnd w:id="18"/>
+    </w:p>
+    <w:p>
+      <w:r>
+        <w:t>The system being the first implementation is a proof of concept and not a full-blown solution. There are enhancements that can be done to system that would make it a better and complete implementation</w:t>
+      </w:r>
+    </w:p>
     <w:p>
       <w:pPr>
         <w:pStyle w:val="Heading2"/>
       </w:pPr>
-      <w:bookmarkStart w:id="13" w:name="_Toc226285086"/>
-      <w:r>
-        <w:t>Proto File</w:t>
-      </w:r>
-      <w:bookmarkEnd w:id="13"/>
-    </w:p>
-    <w:p>
-      <w:r>
-        <w:t xml:space="preserve">The proto file determines message flow. The file has to be generic enough that we avoid the overhead of </w:t>
-      </w:r>
-      <w:r>
-        <w:t xml:space="preserve">defining multiple messages that are similar, but has to be specific enough to ensure there is no loophole in user login or image upload. The proto file that was used in the core Netty implementation, had placeholders for most of the client server communication that was required for this project. Having a clear understanding of the use cases, we were able to modify the proto file to handle them all. Finalizing the proto file was key before we could take care of the backend storage and clients implementation. There were changes to be done on this file frequently as the flow of events became </w:t>
-      </w:r>
-      <w:r>
-        <w:t>clearer</w:t>
-      </w:r>
-      <w:r>
-        <w:t>.</w:t>
+      <w:bookmarkStart w:id="19" w:name="_Toc352767829"/>
+      <w:r>
+        <w:t>Failure Handling</w:t>
+      </w:r>
+      <w:bookmarkEnd w:id="19"/>
+    </w:p>
+    <w:p>
+      <w:r>
+        <w:t xml:space="preserve">The system right now has minimal failure handling. The use of circuit breaker makes sure that nodes don’t get bombarded with request when they are down. </w:t>
+      </w:r>
+      <w:r>
+        <w:t>We can make system more robust by adding edge condition handling and testing out scenarios where nodes keep rebooting. We can also make user session management more robust by handling user sessions using memcached.</w:t>
+      </w:r>
+    </w:p>
+    <w:p>
+      <w:r>
+        <w:t>Database failures are not handled by the current system and that is also an area to be improved upon.</w:t>
       </w:r>
     </w:p>
     <w:p>
       <w:pPr>
         <w:pStyle w:val="Heading2"/>
       </w:pPr>
-      <w:bookmarkStart w:id="14" w:name="_Toc226285087"/>
-      <w:r>
-        <w:t>JPA</w:t>
-      </w:r>
-      <w:bookmarkEnd w:id="14"/>
-      <w:r>
-        <w:t xml:space="preserve"> </w:t>
-      </w:r>
-    </w:p>
-    <w:p>
-      <w:r>
-        <w:t>The storage of retrieval of user information and validation of user during login required storing the user information in database. Since PostGIS was used for image storage retrieval, it made sense to store user information also in post gres database. Its quite possible that later on, changes in requirements would require us to use some other storage infrastructure. With the use of JPA, this implementation is made independent of the underlying storage mechanism. It also provides a better mapping between the server implementation and the data storage template.</w:t>
+      <w:bookmarkStart w:id="20" w:name="_Toc352767830"/>
+      <w:r>
+        <w:t>Desktop Client</w:t>
+      </w:r>
+      <w:bookmarkEnd w:id="20"/>
+    </w:p>
+    <w:p>
+      <w:r>
+        <w:t xml:space="preserve">Current Implementation uses a simple java or python client for data insert and query. The system can be further enhanced to use a Web browser based client or even a mobile app. </w:t>
       </w:r>
     </w:p>
     <w:p>
       <w:pPr>
         <w:pStyle w:val="Heading2"/>
       </w:pPr>
-      <w:bookmarkStart w:id="15" w:name="_Toc226285088"/>
-      <w:r>
-        <w:lastRenderedPageBreak/>
-        <w:t>Clients</w:t>
-      </w:r>
-      <w:bookmarkEnd w:id="15"/>
-    </w:p>
-    <w:p>
-      <w:r>
-        <w:t xml:space="preserve">To indicate the versatility of the solution and to encourage future development of web or </w:t>
-      </w:r>
-      <w:r>
-        <w:t>mobile-based</w:t>
-      </w:r>
-      <w:r>
-        <w:t xml:space="preserve"> applications, we are providing </w:t>
-      </w:r>
-      <w:r>
-        <w:t xml:space="preserve">non Java clients, primarily Python and C++ clients. Use of GPB’s simplifies this process as it makes the data transport agnostic of the implementation language. A proto file can be complied using a GPB compiler to generate Java, C++ or Python client and server serialize/ deserialize API’s. </w:t>
-      </w:r>
-    </w:p>
-    <w:p/>
+      <w:bookmarkStart w:id="21" w:name="_Toc352767831"/>
+      <w:r>
+        <w:t>Data Replication</w:t>
+      </w:r>
+      <w:bookmarkEnd w:id="21"/>
+    </w:p>
+    <w:p>
+      <w:r>
+        <w:t>Even though we are using multiple databases in our implantation, they are not in sync with each other. If a users request gets wrongly routed to a different database than the one he was associated with or if the database in which particular users information was stored goes down, the user will have a loss of service. Replication between databases will handle such situations more gracefully.</w:t>
+      </w:r>
+    </w:p>
     <w:p>
       <w:pPr>
         <w:pStyle w:val="Heading1"/>
       </w:pPr>
-      <w:bookmarkStart w:id="16" w:name="_Toc226285089"/>
-      <w:r>
-        <w:t>Limitations of Solution</w:t>
-      </w:r>
-      <w:bookmarkEnd w:id="16"/>
-    </w:p>
-    <w:p>
-      <w:r>
-        <w:t>The solution is quite robust and scalable, but does come with some limitation due to some of the technology choices.</w:t>
-      </w:r>
-    </w:p>
-    <w:p>
-      <w:pPr>
-        <w:pStyle w:val="Heading2"/>
-      </w:pPr>
-      <w:bookmarkStart w:id="17" w:name="_Toc226285090"/>
-      <w:r>
-        <w:t>GPB</w:t>
-      </w:r>
-      <w:bookmarkEnd w:id="17"/>
-    </w:p>
-    <w:p>
-      <w:r>
-        <w:t xml:space="preserve">GPB is quite light and easy to use. The exchange of data in binary format makes sure that out payload is the smallest possible, but this inhibits the readability of the payload. When we have to implement a Web browser client, we might have to introduce another layer in </w:t>
-      </w:r>
-      <w:r>
-        <w:t>between,</w:t>
-      </w:r>
-      <w:r>
-        <w:t xml:space="preserve"> as JavaScript won’t be able to deal with GPB payload. </w:t>
-      </w:r>
-    </w:p>
-    <w:p>
-      <w:r>
-        <w:t xml:space="preserve">GPB also enforces strict </w:t>
-      </w:r>
-      <w:r>
-        <w:t>rules on the data. Later changes on the message structure makes dealing with backward compatibility a bit tricky.</w:t>
-      </w:r>
-    </w:p>
-    <w:p>
-      <w:pPr>
-        <w:pStyle w:val="Heading1"/>
-      </w:pPr>
-      <w:bookmarkStart w:id="18" w:name="_Toc226285091"/>
-      <w:r>
-        <w:t>Future Enhancements</w:t>
-      </w:r>
-      <w:bookmarkEnd w:id="18"/>
-    </w:p>
-    <w:p>
-      <w:r>
-        <w:t>The system being the first implementation is a proof of concept and not a full-blown solution. There are enhancements that can be done to system that would make it a better and complete implementation</w:t>
-      </w:r>
-    </w:p>
-    <w:p>
-      <w:pPr>
-        <w:pStyle w:val="Heading2"/>
-      </w:pPr>
-      <w:bookmarkStart w:id="19" w:name="_Toc226285092"/>
-      <w:r>
-        <w:t>Failure Handling</w:t>
-      </w:r>
-      <w:bookmarkEnd w:id="19"/>
-    </w:p>
-    <w:p>
-      <w:r>
-        <w:t xml:space="preserve">The system right now has minimal failure handling. The use of circuit breaker makes sure that nodes don’t get bombarded with request when they are down. </w:t>
-      </w:r>
-      <w:r>
-        <w:t>We can make system more robust by adding edge condition handling and testing out scenarios where nodes keep rebooting. We can also make user session management more robust by handling user sessions using memcached.</w:t>
-      </w:r>
-    </w:p>
-    <w:p>
-      <w:r>
-        <w:t>Database failures are not handled by the current system and that is also an area to be improved upon.</w:t>
-      </w:r>
-    </w:p>
-    <w:p>
-      <w:pPr>
-        <w:pStyle w:val="Heading2"/>
-      </w:pPr>
-      <w:bookmarkStart w:id="20" w:name="_Toc226285093"/>
-      <w:r>
-        <w:t>Desktop Client</w:t>
-      </w:r>
-      <w:bookmarkEnd w:id="20"/>
-    </w:p>
-    <w:p>
-      <w:r>
-        <w:t xml:space="preserve">Current Implementation uses a simple java or python client for data insert and query. The system can be further enhanced to use a Web browser based client or even a mobile app. </w:t>
-      </w:r>
-    </w:p>
-    <w:p>
-      <w:pPr>
-        <w:pStyle w:val="Heading2"/>
-      </w:pPr>
-      <w:bookmarkStart w:id="21" w:name="_Toc226285094"/>
-      <w:r>
-        <w:t>Data Replication</w:t>
-      </w:r>
-      <w:bookmarkEnd w:id="21"/>
-    </w:p>
-    <w:p>
-      <w:r>
-        <w:t xml:space="preserve">Even though we are using multiple databases in our implantation, they are not in sync with each other. If a users request gets wrongly routed to a different database than the one he was associated with or if </w:t>
-      </w:r>
-      <w:r>
-        <w:lastRenderedPageBreak/>
-        <w:t>the database in which particular users information was stored goes down, the user will have a loss of service. Replication between databases will handle such situations more gracefully.</w:t>
-      </w:r>
-    </w:p>
-    <w:p>
-      <w:pPr>
-        <w:pStyle w:val="Heading1"/>
-      </w:pPr>
+      <w:bookmarkStart w:id="22" w:name="_Toc352767832"/>
       <w:r>
         <w:t>Collaboration</w:t>
       </w:r>
-    </w:p>
-    <w:p>
-      <w:r>
-        <w:t>The complexity of the problem statement and the lack of knowledge on the different tools and technologies meant that we need to co ordinate with each other and help each other in improving the system understanding. We tried to meet every alternate week and to work on the project and everyone took up a certain topic or technology and read more about it and provided the rest of the team an overview about it. Since we all work full time, meeting face to face was not possible many times and we co ordinated via google hangout.</w:t>
+      <w:bookmarkEnd w:id="22"/>
+    </w:p>
+    <w:p>
+      <w:r>
+        <w:t>The complexity of the problem statement and the lack of knowledge on the different tools and techno</w:t>
+      </w:r>
+      <w:r>
+        <w:t>logies meant that we need to co</w:t>
+      </w:r>
+      <w:r>
+        <w:t>ordinate with each other and help each other in improving the system understanding. We tried to meet every alternate week and to work on the project and everyone took up a certain topic or technology and read more about it and provided the rest of the team an overview about it. Since we all work full time, meeting face to face was not possible many</w:t>
+      </w:r>
+      <w:r>
+        <w:t xml:space="preserve"> times and we coordinated via G</w:t>
+      </w:r>
+      <w:r>
+        <w:t>oogle hangout.</w:t>
       </w:r>
     </w:p>
     <w:p>
       <w:r>
         <w:t xml:space="preserve">W used git repository to collaborate and share code. This made sure everyone was on sync and made the debugging sessions easier logistically. We also created a sql file with list of commands to create user roles, schemas and tables. </w:t>
       </w:r>
-      <w:bookmarkStart w:id="22" w:name="_GoBack"/>
-      <w:bookmarkEnd w:id="22"/>
     </w:p>
     <w:p>
       <w:pPr>
@@ -2760,13 +3483,16 @@
           <w:sz w:val="30"/>
         </w:rPr>
       </w:pPr>
+      <w:bookmarkStart w:id="23" w:name="_Toc352767833"/>
       <w:r>
         <w:rPr>
           <w:rStyle w:val="Heading1Char"/>
           <w:sz w:val="30"/>
         </w:rPr>
+        <w:lastRenderedPageBreak/>
         <w:t>Conclusion</w:t>
       </w:r>
+      <w:bookmarkEnd w:id="23"/>
     </w:p>
     <w:p>
       <w:pPr>
@@ -2796,7 +3522,7 @@
         <w:br w:type="page"/>
       </w:r>
     </w:p>
-    <w:bookmarkStart w:id="23" w:name="_Toc226285095" w:displacedByCustomXml="next"/>
+    <w:bookmarkStart w:id="24" w:name="_Toc352767834" w:displacedByCustomXml="next"/>
     <w:sdt>
       <w:sdtPr>
         <w:rPr>
@@ -2831,7 +3557,7 @@
             </w:rPr>
             <w:t>References</w:t>
           </w:r>
-          <w:bookmarkEnd w:id="23"/>
+          <w:bookmarkEnd w:id="24"/>
         </w:p>
         <w:sdt>
           <w:sdtPr>
@@ -2921,19 +3647,39 @@
                       </w:tabs>
                       <w:jc w:val="both"/>
                       <w:rPr>
-                        <w:noProof/>
-                        <w:lang w:val="en-IN"/>
+                        <w:lang w:val="en-US"/>
                       </w:rPr>
                     </w:pPr>
-                    <w:hyperlink r:id="rId18" w:history="1">
-                      <w:r>
-                        <w:rPr>
-                          <w:noProof/>
-                          <w:lang w:val="en-IN"/>
-                        </w:rPr>
-                        <w:t>http://en.wikipedia.org/wiki/Video_game_industry</w:t>
-                      </w:r>
-                    </w:hyperlink>
+                    <w:r>
+                      <w:rPr>
+                        <w:lang w:val="en-US"/>
+                      </w:rPr>
+                      <w:t>Queue</w:t>
+                    </w:r>
+                    <w:r>
+                      <w:rPr>
+                        <w:lang w:val="en-US"/>
+                      </w:rPr>
+                      <w:t xml:space="preserve"> Concepts</w:t>
+                    </w:r>
+                    <w:r>
+                      <w:rPr>
+                        <w:lang w:val="en-US"/>
+                      </w:rPr>
+                      <w:t xml:space="preserve">: </w:t>
+                    </w:r>
+                    <w:r>
+                      <w:rPr>
+                        <w:lang w:val="en-US"/>
+                      </w:rPr>
+                      <w:t xml:space="preserve"> </w:t>
+                    </w:r>
+                    <w:r>
+                      <w:rPr>
+                        <w:lang w:val="en-US"/>
+                      </w:rPr>
+                      <w:t>http://www.rabbitmq.com/getstarted.html</w:t>
+                    </w:r>
                   </w:p>
                 </w:tc>
               </w:tr>
@@ -2978,20 +3724,19 @@
                         <w:tab w:val="left" w:pos="0"/>
                       </w:tabs>
                       <w:jc w:val="both"/>
+                    </w:pPr>
+                    <w:r>
+                      <w:t>Netty Server</w:t>
+                    </w:r>
+                    <w:r>
+                      <w:t xml:space="preserve">: </w:t>
+                    </w:r>
+                    <w:r>
                       <w:rPr>
-                        <w:noProof/>
-                        <w:lang w:val="en-IN"/>
+                        <w:lang w:val="en-US"/>
                       </w:rPr>
-                    </w:pPr>
-                    <w:hyperlink r:id="rId19" w:history="1">
-                      <w:r>
-                        <w:rPr>
-                          <w:noProof/>
-                          <w:lang w:val="en-IN"/>
-                        </w:rPr>
-                        <w:t>http://en.wikipedia.org/wiki/Video_gaming_in_the_United_States</w:t>
-                      </w:r>
-                    </w:hyperlink>
+                      <w:t>https://netty.io</w:t>
+                    </w:r>
                   </w:p>
                 </w:tc>
               </w:tr>
@@ -3022,224 +3767,31 @@
                   <w:noProof/>
                   <w:lang w:val="en-IN"/>
                 </w:rPr>
-                <w:t xml:space="preserve"> http://www.csmonitor.com/USA/Society/2012/0318/Video-game-nation-Why-so-many-play</w:t>
-              </w:r>
-            </w:p>
-            <w:p>
-              <w:pPr>
-                <w:pStyle w:val="Bibliography"/>
-                <w:tabs>
-                  <w:tab w:val="left" w:pos="0"/>
-                </w:tabs>
-                <w:jc w:val="both"/>
-                <w:rPr>
-                  <w:noProof/>
-                </w:rPr>
-              </w:pPr>
-              <w:r>
-                <w:rPr>
-                  <w:noProof/>
-                </w:rPr>
-                <w:t>[4]</w:t>
-              </w:r>
-              <w:r>
-                <w:rPr>
-                  <w:noProof/>
-                </w:rPr>
                 <w:t xml:space="preserve"> </w:t>
-              </w:r>
-              <w:hyperlink r:id="rId20" w:history="1">
-                <w:r>
-                  <w:rPr>
-                    <w:noProof/>
-                    <w:lang w:val="en-IN"/>
-                  </w:rPr>
-                  <w:t>http://www.theesa.com/facts/salesandgenre.asp</w:t>
-                </w:r>
-              </w:hyperlink>
-            </w:p>
-            <w:p>
-              <w:pPr>
-                <w:pStyle w:val="Bibliography"/>
-                <w:tabs>
-                  <w:tab w:val="left" w:pos="0"/>
-                </w:tabs>
-                <w:jc w:val="both"/>
-                <w:rPr>
-                  <w:noProof/>
-                  <w:lang w:val="en-IN"/>
-                </w:rPr>
-              </w:pPr>
-              <w:r>
-                <w:rPr>
-                  <w:noProof/>
-                </w:rPr>
-                <w:t>[5]</w:t>
               </w:r>
               <w:r>
                 <w:rPr>
                   <w:noProof/>
                   <w:lang w:val="en-IN"/>
                 </w:rPr>
-                <w:t>http://www.gtai.de/GTAI/Content/EN/Invest/_SharedDocs/Downloads/GTAI/Fact-sheets/Business-services-ict/fact-sheet-gaming-industry.pdf</w:t>
-              </w:r>
-            </w:p>
-            <w:p>
-              <w:pPr>
-                <w:pStyle w:val="Bibliography"/>
-                <w:tabs>
-                  <w:tab w:val="left" w:pos="0"/>
-                </w:tabs>
-                <w:jc w:val="both"/>
-                <w:rPr>
-                  <w:noProof/>
-                  <w:lang w:val="en-IN"/>
-                </w:rPr>
-              </w:pPr>
-              <w:r>
-                <w:rPr>
-                  <w:noProof/>
-                </w:rPr>
-                <w:t>[6]</w:t>
+                <w:t>JPA</w:t>
               </w:r>
               <w:r>
                 <w:rPr>
                   <w:noProof/>
                   <w:lang w:val="en-IN"/>
                 </w:rPr>
-                <w:t>http://www.hollywoodreporter.com/news/germany-video-games-sales-call-of-duty-modern-warfare-299040</w:t>
-              </w:r>
-            </w:p>
-            <w:p>
-              <w:pPr>
-                <w:pStyle w:val="Bibliography"/>
-                <w:tabs>
-                  <w:tab w:val="left" w:pos="0"/>
-                </w:tabs>
-                <w:jc w:val="both"/>
-                <w:rPr>
-                  <w:noProof/>
-                </w:rPr>
-              </w:pPr>
-              <w:r>
-                <w:rPr>
-                  <w:noProof/>
-                </w:rPr>
-                <w:t>[7]</w:t>
+                <w:t xml:space="preserve">: </w:t>
               </w:r>
               <w:r>
                 <w:rPr>
-                  <w:noProof/>
+                  <w:lang w:val="en-US"/>
                 </w:rPr>
-                <w:t xml:space="preserve"> </w:t>
-              </w:r>
-              <w:hyperlink r:id="rId21" w:history="1">
-                <w:r>
-                  <w:rPr>
-                    <w:noProof/>
-                    <w:lang w:val="en-IN"/>
-                  </w:rPr>
-                  <w:t>http://en.wikipedia.org/wiki/Video_gaming_in_Japan</w:t>
-                </w:r>
-              </w:hyperlink>
-            </w:p>
-            <w:p>
-              <w:pPr>
-                <w:pStyle w:val="Bibliography"/>
-                <w:tabs>
-                  <w:tab w:val="left" w:pos="0"/>
-                </w:tabs>
-                <w:jc w:val="both"/>
-                <w:rPr>
-                  <w:noProof/>
-                </w:rPr>
-              </w:pPr>
-              <w:r>
-                <w:rPr>
-                  <w:noProof/>
-                </w:rPr>
-                <w:t xml:space="preserve"> </w:t>
-              </w:r>
-              <w:r>
-                <w:rPr>
-                  <w:noProof/>
-                </w:rPr>
-                <w:t>[8]</w:t>
-              </w:r>
-              <w:r>
-                <w:rPr>
-                  <w:noProof/>
-                </w:rPr>
-                <w:t xml:space="preserve"> </w:t>
-              </w:r>
-              <w:r>
-                <w:rPr>
-                  <w:noProof/>
-                </w:rPr>
-                <w:t>http://en.wikipedia.org/wiki/Online_gaming_in_the_People%27s_Republic_of_China#Video_Games</w:t>
+                <w:t>http://www.objectdb.com/java/jpa/persistence +</w:t>
               </w:r>
             </w:p>
-            <w:p>
-              <w:pPr>
-                <w:pStyle w:val="Bibliography"/>
-                <w:tabs>
-                  <w:tab w:val="left" w:pos="0"/>
-                </w:tabs>
-                <w:jc w:val="both"/>
-                <w:rPr>
-                  <w:noProof/>
-                  <w:lang w:val="en-IN"/>
-                </w:rPr>
-              </w:pPr>
-              <w:r>
-                <w:rPr>
-                  <w:noProof/>
-                </w:rPr>
-                <w:t>[9]</w:t>
-              </w:r>
-              <w:r>
-                <w:rPr>
-                  <w:noProof/>
-                </w:rPr>
-                <w:t xml:space="preserve"> </w:t>
-              </w:r>
-              <w:hyperlink r:id="rId22" w:history="1">
-                <w:r>
-                  <w:rPr>
-                    <w:noProof/>
-                    <w:lang w:val="en-IN"/>
-                  </w:rPr>
-                  <w:t>http://www.chinadaily.com.cn/bizchina/2011-02/14/content_12007639.htm</w:t>
-                </w:r>
-              </w:hyperlink>
-            </w:p>
-            <w:p>
-              <w:pPr>
-                <w:pStyle w:val="Bibliography"/>
-                <w:tabs>
-                  <w:tab w:val="left" w:pos="0"/>
-                </w:tabs>
-                <w:jc w:val="both"/>
-                <w:rPr>
-                  <w:noProof/>
-                </w:rPr>
-              </w:pPr>
-              <w:r>
-                <w:rPr>
-                  <w:noProof/>
-                </w:rPr>
-                <w:t xml:space="preserve"> [10]</w:t>
-              </w:r>
-              <w:hyperlink r:id="rId23" w:history="1">
-                <w:r>
-                  <w:rPr>
-                    <w:noProof/>
-                    <w:lang w:val="en-IN"/>
-                  </w:rPr>
-                  <w:t>http://thenextweb.com/asia/2013/01/08/chinas-video-game-industry-brought-in-9-7-billion-in-2012-report/</w:t>
-                </w:r>
-              </w:hyperlink>
-            </w:p>
+            <w:p/>
             <w:p>
               <w:pPr>
                 <w:tabs>
@@ -3288,7 +3840,7 @@
       </w:r>
     </w:p>
     <w:sectPr>
-      <w:footerReference w:type="default" r:id="rId24"/>
+      <w:footerReference w:type="default" r:id="rId19"/>
       <w:pgSz w:w="12240" w:h="15840"/>
       <w:pgMar w:top="1440" w:right="1440" w:bottom="1440" w:left="1440" w:header="720" w:footer="720" w:gutter="0"/>
       <w:pgNumType w:start="1"/>
@@ -3339,7 +3891,7 @@
     <w:sdt>
       <w:sdtPr>
         <w:alias w:val="Company"/>
-        <w:id w:val="75971759"/>
+        <w:id w:val="-832828718"/>
         <w:dataBinding w:prefixMappings="xmlns:ns0='http://schemas.openxmlformats.org/officeDocument/2006/extended-properties'" w:xpath="/ns0:Properties[1]/ns0:Company[1]" w:storeItemID="{6668398D-A668-4E3E-A5EB-62B293D839F1}"/>
         <w:text/>
       </w:sdtPr>
@@ -3423,7 +3975,7 @@
         <w:rFonts w:asciiTheme="majorHAnsi" w:hAnsiTheme="majorHAnsi"/>
         <w:noProof/>
       </w:rPr>
-      <w:t>7</w:t>
+      <w:t>1</w:t>
     </w:r>
     <w:r>
       <w:rPr>
@@ -3526,7 +4078,7 @@
                 <w:szCs w:val="24"/>
               </w:rPr>
               <w:alias w:val="Title"/>
-              <w:id w:val="77677295"/>
+              <w:id w:val="-1150127723"/>
               <w:dataBinding w:prefixMappings="xmlns:ns0='http://schemas.openxmlformats.org/package/2006/metadata/core-properties' xmlns:ns1='http://purl.org/dc/elements/1.1/'" w:xpath="/ns0:coreProperties[1]/ns1:title[1]" w:storeItemID="{6C3C8BC8-F283-45AE-878A-BAB7291924A1}"/>
               <w:text/>
             </w:sdtPr>
@@ -3569,6 +4121,59 @@
 <file path=word/numbering.xml><?xml version="1.0" encoding="utf-8"?>
 <w:numbering xmlns:wpc="http://schemas.microsoft.com/office/word/2010/wordprocessingCanvas" xmlns:mo="http://schemas.microsoft.com/office/mac/office/2008/main" xmlns:mc="http://schemas.openxmlformats.org/markup-compatibility/2006" xmlns:mv="urn:schemas-microsoft-com:mac:vml" xmlns:o="urn:schemas-microsoft-com:office:office" xmlns:r="http://schemas.openxmlformats.org/officeDocument/2006/relationships" xmlns:m="http://schemas.openxmlformats.org/officeDocument/2006/math" xmlns:v="urn:schemas-microsoft-com:vml" xmlns:wp14="http://schemas.microsoft.com/office/word/2010/wordprocessingDrawing" xmlns:wp="http://schemas.openxmlformats.org/drawingml/2006/wordprocessingDrawing" xmlns:w10="urn:schemas-microsoft-com:office:word" xmlns:w="http://schemas.openxmlformats.org/wordprocessingml/2006/main" xmlns:w14="http://schemas.microsoft.com/office/word/2010/wordml" xmlns:wpg="http://schemas.microsoft.com/office/word/2010/wordprocessingGroup" xmlns:wpi="http://schemas.microsoft.com/office/word/2010/wordprocessingInk" xmlns:wne="http://schemas.microsoft.com/office/word/2006/wordml" xmlns:wps="http://schemas.microsoft.com/office/word/2010/wordprocessingShape" mc:Ignorable="w14 wp14">
   <w:abstractNum w:abstractNumId="0">
+    <w:nsid w:val="00000001"/>
+    <w:multiLevelType w:val="hybridMultilevel"/>
+    <w:tmpl w:val="00000001"/>
+    <w:lvl w:ilvl="0" w:tplc="00000001">
+      <w:numFmt w:val="bullet"/>
+      <w:lvlText w:val="."/>
+      <w:lvlJc w:val="left"/>
+      <w:pPr>
+        <w:ind w:left="720" w:hanging="360"/>
+      </w:pPr>
+    </w:lvl>
+    <w:lvl w:ilvl="1" w:tplc="FFFFFFFF">
+      <w:numFmt w:val="decimal"/>
+      <w:lvlText w:val=""/>
+      <w:lvlJc w:val="left"/>
+    </w:lvl>
+    <w:lvl w:ilvl="2" w:tplc="FFFFFFFF">
+      <w:numFmt w:val="decimal"/>
+      <w:lvlText w:val=""/>
+      <w:lvlJc w:val="left"/>
+    </w:lvl>
+    <w:lvl w:ilvl="3" w:tplc="FFFFFFFF">
+      <w:numFmt w:val="decimal"/>
+      <w:lvlText w:val=""/>
+      <w:lvlJc w:val="left"/>
+    </w:lvl>
+    <w:lvl w:ilvl="4" w:tplc="FFFFFFFF">
+      <w:numFmt w:val="decimal"/>
+      <w:lvlText w:val=""/>
+      <w:lvlJc w:val="left"/>
+    </w:lvl>
+    <w:lvl w:ilvl="5" w:tplc="FFFFFFFF">
+      <w:numFmt w:val="decimal"/>
+      <w:lvlText w:val=""/>
+      <w:lvlJc w:val="left"/>
+    </w:lvl>
+    <w:lvl w:ilvl="6" w:tplc="FFFFFFFF">
+      <w:numFmt w:val="decimal"/>
+      <w:lvlText w:val=""/>
+      <w:lvlJc w:val="left"/>
+    </w:lvl>
+    <w:lvl w:ilvl="7" w:tplc="FFFFFFFF">
+      <w:numFmt w:val="decimal"/>
+      <w:lvlText w:val=""/>
+      <w:lvlJc w:val="left"/>
+    </w:lvl>
+    <w:lvl w:ilvl="8" w:tplc="FFFFFFFF">
+      <w:numFmt w:val="decimal"/>
+      <w:lvlText w:val=""/>
+      <w:lvlJc w:val="left"/>
+    </w:lvl>
+  </w:abstractNum>
+  <w:abstractNum w:abstractNumId="1">
     <w:nsid w:val="32995E76"/>
     <w:multiLevelType w:val="hybridMultilevel"/>
     <w:tmpl w:val="223C9D5E"/>
@@ -3654,7 +4259,7 @@
       </w:pPr>
     </w:lvl>
   </w:abstractNum>
-  <w:abstractNum w:abstractNumId="1">
+  <w:abstractNum w:abstractNumId="2">
     <w:nsid w:val="4B5F480A"/>
     <w:multiLevelType w:val="hybridMultilevel"/>
     <w:tmpl w:val="B7D2608E"/>
@@ -3743,7 +4348,7 @@
       </w:pPr>
     </w:lvl>
   </w:abstractNum>
-  <w:abstractNum w:abstractNumId="2">
+  <w:abstractNum w:abstractNumId="3">
     <w:nsid w:val="4D4B7D44"/>
     <w:multiLevelType w:val="hybridMultilevel"/>
     <w:tmpl w:val="B1E08E28"/>
@@ -3832,7 +4437,7 @@
       </w:pPr>
     </w:lvl>
   </w:abstractNum>
-  <w:abstractNum w:abstractNumId="3">
+  <w:abstractNum w:abstractNumId="4">
     <w:nsid w:val="620D63DA"/>
     <w:multiLevelType w:val="hybridMultilevel"/>
     <w:tmpl w:val="2D6038EE"/>
@@ -3921,7 +4526,7 @@
       </w:pPr>
     </w:lvl>
   </w:abstractNum>
-  <w:abstractNum w:abstractNumId="4">
+  <w:abstractNum w:abstractNumId="5">
     <w:nsid w:val="661D2DFD"/>
     <w:multiLevelType w:val="hybridMultilevel"/>
     <w:tmpl w:val="008EC50A"/>
@@ -4007,7 +4612,7 @@
       </w:pPr>
     </w:lvl>
   </w:abstractNum>
-  <w:abstractNum w:abstractNumId="5">
+  <w:abstractNum w:abstractNumId="6">
     <w:nsid w:val="785E6E9C"/>
     <w:multiLevelType w:val="hybridMultilevel"/>
     <w:tmpl w:val="1A98A1AE"/>
@@ -4097,22 +4702,25 @@
     </w:lvl>
   </w:abstractNum>
   <w:num w:numId="1">
+    <w:abstractNumId w:val="3"/>
+  </w:num>
+  <w:num w:numId="2">
+    <w:abstractNumId w:val="4"/>
+  </w:num>
+  <w:num w:numId="3">
+    <w:abstractNumId w:val="6"/>
+  </w:num>
+  <w:num w:numId="4">
     <w:abstractNumId w:val="2"/>
   </w:num>
-  <w:num w:numId="2">
-    <w:abstractNumId w:val="3"/>
+  <w:num w:numId="5">
+    <w:abstractNumId w:val="1"/>
   </w:num>
-  <w:num w:numId="3">
+  <w:num w:numId="6">
     <w:abstractNumId w:val="5"/>
   </w:num>
-  <w:num w:numId="4">
-    <w:abstractNumId w:val="1"/>
-  </w:num>
-  <w:num w:numId="5">
+  <w:num w:numId="7">
     <w:abstractNumId w:val="0"/>
-  </w:num>
-  <w:num w:numId="6">
-    <w:abstractNumId w:val="4"/>
   </w:num>
 </w:numbering>
 </file>
@@ -4496,7 +5104,6 @@
     <w:basedOn w:val="Heading1"/>
     <w:next w:val="Normal"/>
     <w:uiPriority w:val="39"/>
-    <w:semiHidden/>
     <w:unhideWhenUsed/>
     <w:qFormat/>
     <w:rsid w:val="00A358A1"/>
@@ -5151,7 +5758,7 @@
 </file>
 
 <file path=customXml/itemProps2.xml><?xml version="1.0" encoding="utf-8"?>
-<ds:datastoreItem xmlns:ds="http://schemas.openxmlformats.org/officeDocument/2006/customXml" ds:itemID="{66DADADC-C439-1C4F-9BAE-04411ED2471E}">
+<ds:datastoreItem xmlns:ds="http://schemas.openxmlformats.org/officeDocument/2006/customXml" ds:itemID="{2CC78012-6BE6-4748-95A1-4B36CE6054A9}">
   <ds:schemaRefs>
     <ds:schemaRef ds:uri="http://schemas.openxmlformats.org/officeDocument/2006/bibliography"/>
   </ds:schemaRefs>

</xml_diff>